<commit_message>
Esto es una prueba
Esto es una prueba
</commit_message>
<xml_diff>
--- a/TICs 2017- Team Viewer .docx
+++ b/TICs 2017- Team Viewer .docx
@@ -878,16 +878,36 @@
         <w:jc w:val="both"/>
         <w:rPr>
           <w:rFonts w:ascii="Arial" w:hAnsi="Arial" w:cs="Arial"/>
-          <w:sz w:val="28"/>
-        </w:rPr>
-      </w:pPr>
-      <w:r>
-        <w:rPr>
-          <w:rFonts w:ascii="Arial" w:hAnsi="Arial" w:cs="Arial"/>
           <w:sz w:val="24"/>
         </w:rPr>
+      </w:pPr>
+      <w:r>
+        <w:rPr>
+          <w:rFonts w:ascii="Arial" w:hAnsi="Arial" w:cs="Arial"/>
+          <w:sz w:val="24"/>
+        </w:rPr>
         <w:t xml:space="preserve"> </w:t>
       </w:r>
+      <w:r>
+        <w:rPr>
+          <w:rFonts w:ascii="Arial" w:hAnsi="Arial" w:cs="Arial"/>
+          <w:sz w:val="24"/>
+        </w:rPr>
+        <w:tab/>
+        <w:t>Esto es una prueba</w:t>
+      </w:r>
+    </w:p>
+    <w:p>
+      <w:pPr>
+        <w:spacing w:line="360" w:lineRule="auto"/>
+        <w:jc w:val="both"/>
+        <w:rPr>
+          <w:rFonts w:ascii="Arial" w:hAnsi="Arial" w:cs="Arial"/>
+          <w:sz w:val="28"/>
+        </w:rPr>
+      </w:pPr>
+      <w:bookmarkStart w:id="1" w:name="_GoBack"/>
+      <w:bookmarkEnd w:id="1"/>
     </w:p>
     <w:p>
       <w:pPr>
@@ -1255,8 +1275,6 @@
           <w:rFonts w:ascii="Arial" w:hAnsi="Arial" w:cs="Arial"/>
         </w:rPr>
       </w:pPr>
-      <w:bookmarkStart w:id="1" w:name="_GoBack"/>
-      <w:bookmarkEnd w:id="1"/>
     </w:p>
     <w:p>
       <w:pPr>
@@ -1324,7 +1342,7 @@
       <w:rPr>
         <w:noProof/>
       </w:rPr>
-      <w:t>6</w:t>
+      <w:t>3</w:t>
     </w:r>
     <w:r>
       <w:fldChar w:fldCharType="end"/>

</xml_diff>

<commit_message>
Me agregué en carátula
</commit_message>
<xml_diff>
--- a/TICs 2017- Team Viewer .docx
+++ b/TICs 2017- Team Viewer .docx
@@ -1,6 +1,6 @@
 
 <file path=word/document.xml><?xml version="1.0" encoding="utf-8"?>
-<w:document xmlns:wpc="http://schemas.microsoft.com/office/word/2010/wordprocessingCanvas" xmlns:cx="http://schemas.microsoft.com/office/drawing/2014/chartex" xmlns:cx1="http://schemas.microsoft.com/office/drawing/2015/9/8/chartex" xmlns:cx2="http://schemas.microsoft.com/office/drawing/2015/10/21/chartex" xmlns:cx3="http://schemas.microsoft.com/office/drawing/2016/5/9/chartex" xmlns:cx4="http://schemas.microsoft.com/office/drawing/2016/5/10/chartex" xmlns:cx5="http://schemas.microsoft.com/office/drawing/2016/5/11/chartex" xmlns:cx6="http://schemas.microsoft.com/office/drawing/2016/5/12/chartex" xmlns:cx7="http://schemas.microsoft.com/office/drawing/2016/5/13/chartex" xmlns:cx8="http://schemas.microsoft.com/office/drawing/2016/5/14/chartex" xmlns:mc="http://schemas.openxmlformats.org/markup-compatibility/2006" xmlns:aink="http://schemas.microsoft.com/office/drawing/2016/ink" xmlns:o="urn:schemas-microsoft-com:office:office" xmlns:r="http://schemas.openxmlformats.org/officeDocument/2006/relationships" xmlns:m="http://schemas.openxmlformats.org/officeDocument/2006/math" xmlns:v="urn:schemas-microsoft-com:vml" xmlns:wp14="http://schemas.microsoft.com/office/word/2010/wordprocessingDrawing" xmlns:wp="http://schemas.openxmlformats.org/drawingml/2006/wordprocessingDrawing" xmlns:w10="urn:schemas-microsoft-com:office:word" xmlns:w="http://schemas.openxmlformats.org/wordprocessingml/2006/main" xmlns:w14="http://schemas.microsoft.com/office/word/2010/wordml" xmlns:w15="http://schemas.microsoft.com/office/word/2012/wordml" xmlns:w16se="http://schemas.microsoft.com/office/word/2015/wordml/symex" xmlns:wpg="http://schemas.microsoft.com/office/word/2010/wordprocessingGroup" xmlns:wpi="http://schemas.microsoft.com/office/word/2010/wordprocessingInk" xmlns:wne="http://schemas.microsoft.com/office/word/2006/wordml" xmlns:wps="http://schemas.microsoft.com/office/word/2010/wordprocessingShape" mc:Ignorable="w14 w15 w16se wp14">
+<w:document xmlns:ve="http://schemas.openxmlformats.org/markup-compatibility/2006" xmlns:o="urn:schemas-microsoft-com:office:office" xmlns:r="http://schemas.openxmlformats.org/officeDocument/2006/relationships" xmlns:m="http://schemas.openxmlformats.org/officeDocument/2006/math" xmlns:v="urn:schemas-microsoft-com:vml" xmlns:wp="http://schemas.openxmlformats.org/drawingml/2006/wordprocessingDrawing" xmlns:w10="urn:schemas-microsoft-com:office:word" xmlns:w="http://schemas.openxmlformats.org/wordprocessingml/2006/main" xmlns:wne="http://schemas.microsoft.com/office/word/2006/wordml">
   <w:body>
     <w:p>
       <w:pPr>
@@ -27,55 +27,9 @@
         <w:rPr>
           <w:noProof/>
         </w:rPr>
-        <mc:AlternateContent>
-          <mc:Choice Requires="wps">
-            <w:drawing>
-              <wp:anchor distT="0" distB="0" distL="114300" distR="114300" simplePos="0" relativeHeight="2" behindDoc="0" locked="0" layoutInCell="1" allowOverlap="1">
-                <wp:simplePos x="0" y="0"/>
-                <wp:positionH relativeFrom="column">
-                  <wp:posOffset>-241300</wp:posOffset>
-                </wp:positionH>
-                <wp:positionV relativeFrom="paragraph">
-                  <wp:posOffset>-575945</wp:posOffset>
-                </wp:positionV>
-                <wp:extent cx="6343650" cy="9753600"/>
-                <wp:effectExtent l="0" t="0" r="0" b="0"/>
-                <wp:wrapNone/>
-                <wp:docPr id="1" name="Rectángulo 1"/>
-                <wp:cNvGraphicFramePr/>
-                <a:graphic xmlns:a="http://schemas.openxmlformats.org/drawingml/2006/main">
-                  <a:graphicData uri="http://schemas.microsoft.com/office/word/2010/wordprocessingShape">
-                    <wps:wsp>
-                      <wps:cNvSpPr/>
-                      <wps:spPr>
-                        <a:xfrm>
-                          <a:off x="0" y="0"/>
-                          <a:ext cx="6342840" cy="9753120"/>
-                        </a:xfrm>
-                        <a:prstGeom prst="rect">
-                          <a:avLst/>
-                        </a:prstGeom>
-                        <a:noFill/>
-                        <a:ln w="9360">
-                          <a:solidFill>
-                            <a:srgbClr val="000000"/>
-                          </a:solidFill>
-                          <a:miter/>
-                        </a:ln>
-                      </wps:spPr>
-                      <wps:bodyPr/>
-                    </wps:wsp>
-                  </a:graphicData>
-                </a:graphic>
-              </wp:anchor>
-            </w:drawing>
-          </mc:Choice>
-          <mc:Fallback>
-            <w:pict>
-              <v:rect w14:anchorId="1D551264" id="Rectángulo 1" o:spid="_x0000_s1026" style="position:absolute;margin-left:-19pt;margin-top:-45.35pt;width:499.5pt;height:768pt;z-index:2;visibility:visible;mso-wrap-style:square;mso-wrap-distance-left:9pt;mso-wrap-distance-top:0;mso-wrap-distance-right:9pt;mso-wrap-distance-bottom:0;mso-position-horizontal:absolute;mso-position-horizontal-relative:text;mso-position-vertical:absolute;mso-position-vertical-relative:text;v-text-anchor:top" o:gfxdata="UEsDBBQABgAIAAAAIQC2gziS/gAAAOEBAAATAAAAW0NvbnRlbnRfVHlwZXNdLnhtbJSRQU7DMBBF&#10;90jcwfIWJU67QAgl6YK0S0CoHGBkTxKLZGx5TGhvj5O2G0SRWNoz/78nu9wcxkFMGNg6quQqL6RA&#10;0s5Y6ir5vt9lD1JwBDIwOMJKHpHlpr69KfdHjyxSmriSfYz+USnWPY7AufNIadK6MEJMx9ApD/oD&#10;OlTrorhX2lFEilmcO2RdNtjC5xDF9pCuTyYBB5bi6bQ4syoJ3g9WQ0ymaiLzg5KdCXlKLjvcW893&#10;SUOqXwnz5DrgnHtJTxOsQfEKIT7DmDSUCaxw7Rqn8787ZsmRM9e2VmPeBN4uqYvTtW7jvijg9N/y&#10;JsXecLq0q+WD6m8AAAD//wMAUEsDBBQABgAIAAAAIQA4/SH/1gAAAJQBAAALAAAAX3JlbHMvLnJl&#10;bHOkkMFqwzAMhu+DvYPRfXGawxijTi+j0GvpHsDYimMaW0Yy2fr2M4PBMnrbUb/Q94l/f/hMi1qR&#10;JVI2sOt6UJgd+ZiDgffL8ekFlFSbvV0oo4EbChzGx4f9GRdb25HMsYhqlCwG5lrLq9biZkxWOiqY&#10;22YiTra2kYMu1l1tQD30/bPm3wwYN0x18gb45AdQl1tp5j/sFB2T0FQ7R0nTNEV3j6o9feQzro1i&#10;OWA14Fm+Q8a1a8+Bvu/d/dMb2JY5uiPbhG/ktn4cqGU/er3pcvwCAAD//wMAUEsDBBQABgAIAAAA&#10;IQD/3/X/nwEAAB4DAAAOAAAAZHJzL2Uyb0RvYy54bWysUs2OEzEMviPxDlHudKbtUpZRp3tgtVwQ&#10;rFh4gDSTzERK4sjOdtrH4Vl4MZxs6fJzQ+TgJLbz2d/nbG+OwYuDQXIQe7lctFKYqGFwcezl1y93&#10;r66loKzioDxE08uTIXmze/liO6fOrGACPxgUDBKpm1Mvp5xT1zSkJxMULSCZyEELGFTmK47NgGpm&#10;9OCbVdtumhlwSAjaELH39ikodxXfWqPzJ2vJZOF7yb3larHafbHNbqu6EVWanD63of6hi6Bc5KIX&#10;qFuVlXhE9xdUcBqBwOaFhtCAtU6byoHZLNs/2DxMKpnKhcWhdJGJ/h+s/ni4R+EGnp0UUQUe0WcW&#10;7fu3OD56EMsi0Jyo47yHdI/nG/GxsD1aDGVnHuJYRT1dRDXHLDQ7N+ur1fUVa6859vbN6/VyVWVv&#10;np8npPzeQBDl0EvkBqqY6vCBMpfk1J8ppVqEO+d9nZyPYmbU9aatDwi8G0qwpBGO+3cexUGV2ddV&#10;2DDYb2nBZVN4sd9H3grbJ37ltIfhVGlXPw+hJp4/TJnyr/f6+vlb734AAAD//wMAUEsDBBQABgAI&#10;AAAAIQBHna7c4QAAAAwBAAAPAAAAZHJzL2Rvd25yZXYueG1sTI9BT8MwDIXvSPyHyEjctnSsjK00&#10;nRAITRzX7QC3tPGaao1Tmmwr/x7vBDfb7+n5e/l6dJ044xBaTwpm0wQEUu1NS42C/e59sgQRoiaj&#10;O0+o4AcDrIvbm1xnxl9oi+cyNoJDKGRagY2xz6QMtUWnw9T3SKwd/OB05HVopBn0hcNdJx+SZCGd&#10;bok/WN3jq8X6WJ6cgk+y1jVv3zbdlkezbzYfh2r3pdT93fjyDCLiGP/McMVndCiYqfInMkF0Cibz&#10;JXeJPKySJxDsWC1mfKnYmqaPc5BFLv+XKH4BAAD//wMAUEsBAi0AFAAGAAgAAAAhALaDOJL+AAAA&#10;4QEAABMAAAAAAAAAAAAAAAAAAAAAAFtDb250ZW50X1R5cGVzXS54bWxQSwECLQAUAAYACAAAACEA&#10;OP0h/9YAAACUAQAACwAAAAAAAAAAAAAAAAAvAQAAX3JlbHMvLnJlbHNQSwECLQAUAAYACAAAACEA&#10;/9/1/58BAAAeAwAADgAAAAAAAAAAAAAAAAAuAgAAZHJzL2Uyb0RvYy54bWxQSwECLQAUAAYACAAA&#10;ACEAR52u3OEAAAAMAQAADwAAAAAAAAAAAAAAAAD5AwAAZHJzL2Rvd25yZXYueG1sUEsFBgAAAAAE&#10;AAQA8wAAAAcFAAAAAA==&#10;" filled="f" strokeweight=".26mm"/>
-            </w:pict>
-          </mc:Fallback>
-        </mc:AlternateContent>
+        <w:pict>
+          <v:rect id="Rectángulo 1" o:spid="_x0000_s1026" style="position:absolute;left:0;text-align:left;margin-left:-19pt;margin-top:-45.35pt;width:499.5pt;height:768pt;z-index:2;visibility:visible;mso-position-horizontal-relative:text;mso-position-vertical-relative:text" o:gfxdata="UEsDBBQABgAIAAAAIQC2gziS/gAAAOEBAAATAAAAW0NvbnRlbnRfVHlwZXNdLnhtbJSRQU7DMBBF&#10;90jcwfIWJU67QAgl6YK0S0CoHGBkTxKLZGx5TGhvj5O2G0SRWNoz/78nu9wcxkFMGNg6quQqL6RA&#10;0s5Y6ir5vt9lD1JwBDIwOMJKHpHlpr69KfdHjyxSmriSfYz+USnWPY7AufNIadK6MEJMx9ApD/oD&#10;OlTrorhX2lFEilmcO2RdNtjC5xDF9pCuTyYBB5bi6bQ4syoJ3g9WQ0ymaiLzg5KdCXlKLjvcW893&#10;SUOqXwnz5DrgnHtJTxOsQfEKIT7DmDSUCaxw7Rqn8787ZsmRM9e2VmPeBN4uqYvTtW7jvijg9N/y&#10;JsXecLq0q+WD6m8AAAD//wMAUEsDBBQABgAIAAAAIQA4/SH/1gAAAJQBAAALAAAAX3JlbHMvLnJl&#10;bHOkkMFqwzAMhu+DvYPRfXGawxijTi+j0GvpHsDYimMaW0Yy2fr2M4PBMnrbUb/Q94l/f/hMi1qR&#10;JVI2sOt6UJgd+ZiDgffL8ekFlFSbvV0oo4EbChzGx4f9GRdb25HMsYhqlCwG5lrLq9biZkxWOiqY&#10;22YiTra2kYMu1l1tQD30/bPm3wwYN0x18gb45AdQl1tp5j/sFB2T0FQ7R0nTNEV3j6o9feQzro1i&#10;OWA14Fm+Q8a1a8+Bvu/d/dMb2JY5uiPbhG/ktn4cqGU/er3pcvwCAAD//wMAUEsDBBQABgAIAAAA&#10;IQD/3/X/nwEAAB4DAAAOAAAAZHJzL2Uyb0RvYy54bWysUs2OEzEMviPxDlHudKbtUpZRp3tgtVwQ&#10;rFh4gDSTzERK4sjOdtrH4Vl4MZxs6fJzQ+TgJLbz2d/nbG+OwYuDQXIQe7lctFKYqGFwcezl1y93&#10;r66loKzioDxE08uTIXmze/liO6fOrGACPxgUDBKpm1Mvp5xT1zSkJxMULSCZyEELGFTmK47NgGpm&#10;9OCbVdtumhlwSAjaELH39ikodxXfWqPzJ2vJZOF7yb3larHafbHNbqu6EVWanD63of6hi6Bc5KIX&#10;qFuVlXhE9xdUcBqBwOaFhtCAtU6byoHZLNs/2DxMKpnKhcWhdJGJ/h+s/ni4R+EGnp0UUQUe0WcW&#10;7fu3OD56EMsi0Jyo47yHdI/nG/GxsD1aDGVnHuJYRT1dRDXHLDQ7N+ur1fUVa6859vbN6/VyVWVv&#10;np8npPzeQBDl0EvkBqqY6vCBMpfk1J8ppVqEO+d9nZyPYmbU9aatDwi8G0qwpBGO+3cexUGV2ddV&#10;2DDYb2nBZVN4sd9H3grbJ37ltIfhVGlXPw+hJp4/TJnyr/f6+vlb734AAAD//wMAUEsDBBQABgAI&#10;AAAAIQBHna7c4QAAAAwBAAAPAAAAZHJzL2Rvd25yZXYueG1sTI9BT8MwDIXvSPyHyEjctnSsjK00&#10;nRAITRzX7QC3tPGaao1Tmmwr/x7vBDfb7+n5e/l6dJ044xBaTwpm0wQEUu1NS42C/e59sgQRoiaj&#10;O0+o4AcDrIvbm1xnxl9oi+cyNoJDKGRagY2xz6QMtUWnw9T3SKwd/OB05HVopBn0hcNdJx+SZCGd&#10;bok/WN3jq8X6WJ6cgk+y1jVv3zbdlkezbzYfh2r3pdT93fjyDCLiGP/McMVndCiYqfInMkF0Cibz&#10;JXeJPKySJxDsWC1mfKnYmqaPc5BFLv+XKH4BAAD//wMAUEsBAi0AFAAGAAgAAAAhALaDOJL+AAAA&#10;4QEAABMAAAAAAAAAAAAAAAAAAAAAAFtDb250ZW50X1R5cGVzXS54bWxQSwECLQAUAAYACAAAACEA&#10;OP0h/9YAAACUAQAACwAAAAAAAAAAAAAAAAAvAQAAX3JlbHMvLnJlbHNQSwECLQAUAAYACAAAACEA&#10;/9/1/58BAAAeAwAADgAAAAAAAAAAAAAAAAAuAgAAZHJzL2Uyb0RvYy54bWxQSwECLQAUAAYACAAA&#10;ACEAR52u3OEAAAAMAQAADwAAAAAAAAAAAAAAAAD5AwAAZHJzL2Rvd25yZXYueG1sUEsFBgAAAAAE&#10;AAQA8wAAAAcFAAAAAA==&#10;" filled="f" strokeweight=".26mm"/>
+        </w:pict>
       </w:r>
       <w:r>
         <w:rPr>
@@ -125,6 +79,7 @@
       <w:r>
         <w:rPr>
           <w:noProof/>
+          <w:lang w:val="en-US" w:eastAsia="en-US"/>
         </w:rPr>
         <w:drawing>
           <wp:inline distT="0" distB="0" distL="0" distR="0">
@@ -144,7 +99,7 @@
                     </pic:cNvPicPr>
                   </pic:nvPicPr>
                   <pic:blipFill>
-                    <a:blip r:embed="rId7"/>
+                    <a:blip r:embed="rId7" cstate="print"/>
                     <a:stretch>
                       <a:fillRect/>
                     </a:stretch>
@@ -405,6 +360,13 @@
           <w:sz w:val="32"/>
         </w:rPr>
       </w:pPr>
+      <w:r>
+        <w:rPr>
+          <w:rFonts w:ascii="Arial" w:hAnsi="Arial" w:cs="Arial"/>
+          <w:sz w:val="32"/>
+        </w:rPr>
+        <w:t>Capo Gastón Pablo</w:t>
+      </w:r>
     </w:p>
     <w:p>
       <w:pPr>
@@ -592,12 +554,18 @@
           <w:rFonts w:ascii="Arial" w:hAnsi="Arial" w:cs="Arial"/>
         </w:rPr>
       </w:pPr>
+      <w:r>
+        <w:rPr>
+          <w:rFonts w:ascii="Arial" w:hAnsi="Arial" w:cs="Arial"/>
+        </w:rPr>
+        <w:t>Desarrollo</w:t>
+      </w:r>
       <w:proofErr w:type="gramStart"/>
       <w:r>
         <w:rPr>
           <w:rFonts w:ascii="Arial" w:hAnsi="Arial" w:cs="Arial"/>
         </w:rPr>
-        <w:t>Desarrollo.</w:t>
+        <w:t>.</w:t>
       </w:r>
       <w:r>
         <w:rPr>
@@ -3760,7 +3728,7 @@
 </file>
 
 <file path=word/endnotes.xml><?xml version="1.0" encoding="utf-8"?>
-<w:endnotes xmlns:wpc="http://schemas.microsoft.com/office/word/2010/wordprocessingCanvas" xmlns:cx="http://schemas.microsoft.com/office/drawing/2014/chartex" xmlns:cx1="http://schemas.microsoft.com/office/drawing/2015/9/8/chartex" xmlns:cx2="http://schemas.microsoft.com/office/drawing/2015/10/21/chartex" xmlns:cx3="http://schemas.microsoft.com/office/drawing/2016/5/9/chartex" xmlns:cx4="http://schemas.microsoft.com/office/drawing/2016/5/10/chartex" xmlns:cx5="http://schemas.microsoft.com/office/drawing/2016/5/11/chartex" xmlns:cx6="http://schemas.microsoft.com/office/drawing/2016/5/12/chartex" xmlns:cx7="http://schemas.microsoft.com/office/drawing/2016/5/13/chartex" xmlns:cx8="http://schemas.microsoft.com/office/drawing/2016/5/14/chartex" xmlns:mc="http://schemas.openxmlformats.org/markup-compatibility/2006" xmlns:aink="http://schemas.microsoft.com/office/drawing/2016/ink" xmlns:o="urn:schemas-microsoft-com:office:office" xmlns:r="http://schemas.openxmlformats.org/officeDocument/2006/relationships" xmlns:m="http://schemas.openxmlformats.org/officeDocument/2006/math" xmlns:v="urn:schemas-microsoft-com:vml" xmlns:wp14="http://schemas.microsoft.com/office/word/2010/wordprocessingDrawing" xmlns:wp="http://schemas.openxmlformats.org/drawingml/2006/wordprocessingDrawing" xmlns:w10="urn:schemas-microsoft-com:office:word" xmlns:w="http://schemas.openxmlformats.org/wordprocessingml/2006/main" xmlns:w14="http://schemas.microsoft.com/office/word/2010/wordml" xmlns:w15="http://schemas.microsoft.com/office/word/2012/wordml" xmlns:w16se="http://schemas.microsoft.com/office/word/2015/wordml/symex" xmlns:wpg="http://schemas.microsoft.com/office/word/2010/wordprocessingGroup" xmlns:wpi="http://schemas.microsoft.com/office/word/2010/wordprocessingInk" xmlns:wne="http://schemas.microsoft.com/office/word/2006/wordml" xmlns:wps="http://schemas.microsoft.com/office/word/2010/wordprocessingShape" mc:Ignorable="w14 w15 w16se wp14">
+<w:endnotes xmlns:ve="http://schemas.openxmlformats.org/markup-compatibility/2006" xmlns:o="urn:schemas-microsoft-com:office:office" xmlns:r="http://schemas.openxmlformats.org/officeDocument/2006/relationships" xmlns:m="http://schemas.openxmlformats.org/officeDocument/2006/math" xmlns:v="urn:schemas-microsoft-com:vml" xmlns:wp="http://schemas.openxmlformats.org/drawingml/2006/wordprocessingDrawing" xmlns:w10="urn:schemas-microsoft-com:office:word" xmlns:w="http://schemas.openxmlformats.org/wordprocessingml/2006/main" xmlns:wne="http://schemas.microsoft.com/office/word/2006/wordml">
   <w:endnote w:type="separator" w:id="-1">
     <w:p>
       <w:r>
@@ -3779,7 +3747,7 @@
 </file>
 
 <file path=word/footer1.xml><?xml version="1.0" encoding="utf-8"?>
-<w:ftr xmlns:wpc="http://schemas.microsoft.com/office/word/2010/wordprocessingCanvas" xmlns:cx="http://schemas.microsoft.com/office/drawing/2014/chartex" xmlns:cx1="http://schemas.microsoft.com/office/drawing/2015/9/8/chartex" xmlns:cx2="http://schemas.microsoft.com/office/drawing/2015/10/21/chartex" xmlns:cx3="http://schemas.microsoft.com/office/drawing/2016/5/9/chartex" xmlns:cx4="http://schemas.microsoft.com/office/drawing/2016/5/10/chartex" xmlns:cx5="http://schemas.microsoft.com/office/drawing/2016/5/11/chartex" xmlns:cx6="http://schemas.microsoft.com/office/drawing/2016/5/12/chartex" xmlns:cx7="http://schemas.microsoft.com/office/drawing/2016/5/13/chartex" xmlns:cx8="http://schemas.microsoft.com/office/drawing/2016/5/14/chartex" xmlns:mc="http://schemas.openxmlformats.org/markup-compatibility/2006" xmlns:aink="http://schemas.microsoft.com/office/drawing/2016/ink" xmlns:o="urn:schemas-microsoft-com:office:office" xmlns:r="http://schemas.openxmlformats.org/officeDocument/2006/relationships" xmlns:m="http://schemas.openxmlformats.org/officeDocument/2006/math" xmlns:v="urn:schemas-microsoft-com:vml" xmlns:wp14="http://schemas.microsoft.com/office/word/2010/wordprocessingDrawing" xmlns:wp="http://schemas.openxmlformats.org/drawingml/2006/wordprocessingDrawing" xmlns:w10="urn:schemas-microsoft-com:office:word" xmlns:w="http://schemas.openxmlformats.org/wordprocessingml/2006/main" xmlns:w14="http://schemas.microsoft.com/office/word/2010/wordml" xmlns:w15="http://schemas.microsoft.com/office/word/2012/wordml" xmlns:w16se="http://schemas.microsoft.com/office/word/2015/wordml/symex" xmlns:wpg="http://schemas.microsoft.com/office/word/2010/wordprocessingGroup" xmlns:wpi="http://schemas.microsoft.com/office/word/2010/wordprocessingInk" xmlns:wne="http://schemas.microsoft.com/office/word/2006/wordml" xmlns:wps="http://schemas.microsoft.com/office/word/2010/wordprocessingShape" mc:Ignorable="w14 w15 w16se wp14">
+<w:ftr xmlns:ve="http://schemas.openxmlformats.org/markup-compatibility/2006" xmlns:o="urn:schemas-microsoft-com:office:office" xmlns:r="http://schemas.openxmlformats.org/officeDocument/2006/relationships" xmlns:m="http://schemas.openxmlformats.org/officeDocument/2006/math" xmlns:v="urn:schemas-microsoft-com:vml" xmlns:wp="http://schemas.openxmlformats.org/drawingml/2006/wordprocessingDrawing" xmlns:w10="urn:schemas-microsoft-com:office:word" xmlns:w="http://schemas.openxmlformats.org/wordprocessingml/2006/main" xmlns:wne="http://schemas.microsoft.com/office/word/2006/wordml">
   <w:p>
     <w:pPr>
       <w:pStyle w:val="Piedepgina"/>
@@ -3837,7 +3805,7 @@
 </file>
 
 <file path=word/footnotes.xml><?xml version="1.0" encoding="utf-8"?>
-<w:footnotes xmlns:wpc="http://schemas.microsoft.com/office/word/2010/wordprocessingCanvas" xmlns:cx="http://schemas.microsoft.com/office/drawing/2014/chartex" xmlns:cx1="http://schemas.microsoft.com/office/drawing/2015/9/8/chartex" xmlns:cx2="http://schemas.microsoft.com/office/drawing/2015/10/21/chartex" xmlns:cx3="http://schemas.microsoft.com/office/drawing/2016/5/9/chartex" xmlns:cx4="http://schemas.microsoft.com/office/drawing/2016/5/10/chartex" xmlns:cx5="http://schemas.microsoft.com/office/drawing/2016/5/11/chartex" xmlns:cx6="http://schemas.microsoft.com/office/drawing/2016/5/12/chartex" xmlns:cx7="http://schemas.microsoft.com/office/drawing/2016/5/13/chartex" xmlns:cx8="http://schemas.microsoft.com/office/drawing/2016/5/14/chartex" xmlns:mc="http://schemas.openxmlformats.org/markup-compatibility/2006" xmlns:aink="http://schemas.microsoft.com/office/drawing/2016/ink" xmlns:o="urn:schemas-microsoft-com:office:office" xmlns:r="http://schemas.openxmlformats.org/officeDocument/2006/relationships" xmlns:m="http://schemas.openxmlformats.org/officeDocument/2006/math" xmlns:v="urn:schemas-microsoft-com:vml" xmlns:wp14="http://schemas.microsoft.com/office/word/2010/wordprocessingDrawing" xmlns:wp="http://schemas.openxmlformats.org/drawingml/2006/wordprocessingDrawing" xmlns:w10="urn:schemas-microsoft-com:office:word" xmlns:w="http://schemas.openxmlformats.org/wordprocessingml/2006/main" xmlns:w14="http://schemas.microsoft.com/office/word/2010/wordml" xmlns:w15="http://schemas.microsoft.com/office/word/2012/wordml" xmlns:w16se="http://schemas.microsoft.com/office/word/2015/wordml/symex" xmlns:wpg="http://schemas.microsoft.com/office/word/2010/wordprocessingGroup" xmlns:wpi="http://schemas.microsoft.com/office/word/2010/wordprocessingInk" xmlns:wne="http://schemas.microsoft.com/office/word/2006/wordml" xmlns:wps="http://schemas.microsoft.com/office/word/2010/wordprocessingShape" mc:Ignorable="w14 w15 w16se wp14">
+<w:footnotes xmlns:ve="http://schemas.openxmlformats.org/markup-compatibility/2006" xmlns:o="urn:schemas-microsoft-com:office:office" xmlns:r="http://schemas.openxmlformats.org/officeDocument/2006/relationships" xmlns:m="http://schemas.openxmlformats.org/officeDocument/2006/math" xmlns:v="urn:schemas-microsoft-com:vml" xmlns:wp="http://schemas.openxmlformats.org/drawingml/2006/wordprocessingDrawing" xmlns:w10="urn:schemas-microsoft-com:office:word" xmlns:w="http://schemas.openxmlformats.org/wordprocessingml/2006/main" xmlns:wne="http://schemas.microsoft.com/office/word/2006/wordml">
   <w:footnote w:type="separator" w:id="-1">
     <w:p>
       <w:r>
@@ -3856,7 +3824,7 @@
 </file>
 
 <file path=word/header1.xml><?xml version="1.0" encoding="utf-8"?>
-<w:hdr xmlns:wpc="http://schemas.microsoft.com/office/word/2010/wordprocessingCanvas" xmlns:cx="http://schemas.microsoft.com/office/drawing/2014/chartex" xmlns:cx1="http://schemas.microsoft.com/office/drawing/2015/9/8/chartex" xmlns:cx2="http://schemas.microsoft.com/office/drawing/2015/10/21/chartex" xmlns:cx3="http://schemas.microsoft.com/office/drawing/2016/5/9/chartex" xmlns:cx4="http://schemas.microsoft.com/office/drawing/2016/5/10/chartex" xmlns:cx5="http://schemas.microsoft.com/office/drawing/2016/5/11/chartex" xmlns:cx6="http://schemas.microsoft.com/office/drawing/2016/5/12/chartex" xmlns:cx7="http://schemas.microsoft.com/office/drawing/2016/5/13/chartex" xmlns:cx8="http://schemas.microsoft.com/office/drawing/2016/5/14/chartex" xmlns:mc="http://schemas.openxmlformats.org/markup-compatibility/2006" xmlns:aink="http://schemas.microsoft.com/office/drawing/2016/ink" xmlns:o="urn:schemas-microsoft-com:office:office" xmlns:r="http://schemas.openxmlformats.org/officeDocument/2006/relationships" xmlns:m="http://schemas.openxmlformats.org/officeDocument/2006/math" xmlns:v="urn:schemas-microsoft-com:vml" xmlns:wp14="http://schemas.microsoft.com/office/word/2010/wordprocessingDrawing" xmlns:wp="http://schemas.openxmlformats.org/drawingml/2006/wordprocessingDrawing" xmlns:w10="urn:schemas-microsoft-com:office:word" xmlns:w="http://schemas.openxmlformats.org/wordprocessingml/2006/main" xmlns:w14="http://schemas.microsoft.com/office/word/2010/wordml" xmlns:w15="http://schemas.microsoft.com/office/word/2012/wordml" xmlns:w16se="http://schemas.microsoft.com/office/word/2015/wordml/symex" xmlns:wpg="http://schemas.microsoft.com/office/word/2010/wordprocessingGroup" xmlns:wpi="http://schemas.microsoft.com/office/word/2010/wordprocessingInk" xmlns:wne="http://schemas.microsoft.com/office/word/2006/wordml" xmlns:wps="http://schemas.microsoft.com/office/word/2010/wordprocessingShape" mc:Ignorable="w14 w15 w16se wp14">
+<w:hdr xmlns:ve="http://schemas.openxmlformats.org/markup-compatibility/2006" xmlns:o="urn:schemas-microsoft-com:office:office" xmlns:r="http://schemas.openxmlformats.org/officeDocument/2006/relationships" xmlns:m="http://schemas.openxmlformats.org/officeDocument/2006/math" xmlns:v="urn:schemas-microsoft-com:vml" xmlns:wp="http://schemas.openxmlformats.org/drawingml/2006/wordprocessingDrawing" xmlns:w10="urn:schemas-microsoft-com:office:word" xmlns:w="http://schemas.openxmlformats.org/wordprocessingml/2006/main" xmlns:wne="http://schemas.microsoft.com/office/word/2006/wordml">
   <w:p>
     <w:pPr>
       <w:pStyle w:val="Encabezado"/>
@@ -3876,8 +3844,8 @@
 </file>
 
 <file path=word/numbering.xml><?xml version="1.0" encoding="utf-8"?>
-<w:numbering xmlns:wpc="http://schemas.microsoft.com/office/word/2010/wordprocessingCanvas" xmlns:cx="http://schemas.microsoft.com/office/drawing/2014/chartex" xmlns:cx1="http://schemas.microsoft.com/office/drawing/2015/9/8/chartex" xmlns:cx2="http://schemas.microsoft.com/office/drawing/2015/10/21/chartex" xmlns:cx3="http://schemas.microsoft.com/office/drawing/2016/5/9/chartex" xmlns:cx4="http://schemas.microsoft.com/office/drawing/2016/5/10/chartex" xmlns:cx5="http://schemas.microsoft.com/office/drawing/2016/5/11/chartex" xmlns:cx6="http://schemas.microsoft.com/office/drawing/2016/5/12/chartex" xmlns:cx7="http://schemas.microsoft.com/office/drawing/2016/5/13/chartex" xmlns:cx8="http://schemas.microsoft.com/office/drawing/2016/5/14/chartex" xmlns:mc="http://schemas.openxmlformats.org/markup-compatibility/2006" xmlns:aink="http://schemas.microsoft.com/office/drawing/2016/ink" xmlns:o="urn:schemas-microsoft-com:office:office" xmlns:r="http://schemas.openxmlformats.org/officeDocument/2006/relationships" xmlns:m="http://schemas.openxmlformats.org/officeDocument/2006/math" xmlns:v="urn:schemas-microsoft-com:vml" xmlns:wp14="http://schemas.microsoft.com/office/word/2010/wordprocessingDrawing" xmlns:wp="http://schemas.openxmlformats.org/drawingml/2006/wordprocessingDrawing" xmlns:w10="urn:schemas-microsoft-com:office:word" xmlns:w="http://schemas.openxmlformats.org/wordprocessingml/2006/main" xmlns:w14="http://schemas.microsoft.com/office/word/2010/wordml" xmlns:w15="http://schemas.microsoft.com/office/word/2012/wordml" xmlns:w16se="http://schemas.microsoft.com/office/word/2015/wordml/symex" xmlns:wpg="http://schemas.microsoft.com/office/word/2010/wordprocessingGroup" xmlns:wpi="http://schemas.microsoft.com/office/word/2010/wordprocessingInk" xmlns:wne="http://schemas.microsoft.com/office/word/2006/wordml" xmlns:wps="http://schemas.microsoft.com/office/word/2010/wordprocessingShape" mc:Ignorable="w14 w15 w16se wp14">
-  <w:abstractNum w:abstractNumId="0" w15:restartNumberingAfterBreak="0">
+<w:numbering xmlns:ve="http://schemas.openxmlformats.org/markup-compatibility/2006" xmlns:o="urn:schemas-microsoft-com:office:office" xmlns:r="http://schemas.openxmlformats.org/officeDocument/2006/relationships" xmlns:m="http://schemas.openxmlformats.org/officeDocument/2006/math" xmlns:v="urn:schemas-microsoft-com:vml" xmlns:wp="http://schemas.openxmlformats.org/drawingml/2006/wordprocessingDrawing" xmlns:w10="urn:schemas-microsoft-com:office:word" xmlns:w="http://schemas.openxmlformats.org/wordprocessingml/2006/main" xmlns:wne="http://schemas.microsoft.com/office/word/2006/wordml">
+  <w:abstractNum w:abstractNumId="0">
     <w:nsid w:val="018460BC"/>
     <w:multiLevelType w:val="hybridMultilevel"/>
     <w:tmpl w:val="1DCA540E"/>
@@ -3990,7 +3958,7 @@
       </w:rPr>
     </w:lvl>
   </w:abstractNum>
-  <w:abstractNum w:abstractNumId="1" w15:restartNumberingAfterBreak="0">
+  <w:abstractNum w:abstractNumId="1">
     <w:nsid w:val="049B6CD2"/>
     <w:multiLevelType w:val="hybridMultilevel"/>
     <w:tmpl w:val="D76ABF96"/>
@@ -4103,7 +4071,7 @@
       </w:rPr>
     </w:lvl>
   </w:abstractNum>
-  <w:abstractNum w:abstractNumId="2" w15:restartNumberingAfterBreak="0">
+  <w:abstractNum w:abstractNumId="2">
     <w:nsid w:val="24A742FB"/>
     <w:multiLevelType w:val="hybridMultilevel"/>
     <w:tmpl w:val="BC301D48"/>
@@ -4192,7 +4160,7 @@
       </w:pPr>
     </w:lvl>
   </w:abstractNum>
-  <w:abstractNum w:abstractNumId="3" w15:restartNumberingAfterBreak="0">
+  <w:abstractNum w:abstractNumId="3">
     <w:nsid w:val="40386962"/>
     <w:multiLevelType w:val="hybridMultilevel"/>
     <w:tmpl w:val="42C60E04"/>
@@ -4305,7 +4273,7 @@
       </w:rPr>
     </w:lvl>
   </w:abstractNum>
-  <w:abstractNum w:abstractNumId="4" w15:restartNumberingAfterBreak="0">
+  <w:abstractNum w:abstractNumId="4">
     <w:nsid w:val="635044F9"/>
     <w:multiLevelType w:val="hybridMultilevel"/>
     <w:tmpl w:val="AFD03230"/>
@@ -4437,7 +4405,7 @@
 </file>
 
 <file path=word/styles.xml><?xml version="1.0" encoding="utf-8"?>
-<w:styles xmlns:mc="http://schemas.openxmlformats.org/markup-compatibility/2006" xmlns:r="http://schemas.openxmlformats.org/officeDocument/2006/relationships" xmlns:w="http://schemas.openxmlformats.org/wordprocessingml/2006/main" xmlns:w14="http://schemas.microsoft.com/office/word/2010/wordml" xmlns:w15="http://schemas.microsoft.com/office/word/2012/wordml" xmlns:w16se="http://schemas.microsoft.com/office/word/2015/wordml/symex" mc:Ignorable="w14 w15 w16se">
+<w:styles xmlns:r="http://schemas.openxmlformats.org/officeDocument/2006/relationships" xmlns:w="http://schemas.openxmlformats.org/wordprocessingml/2006/main">
   <w:docDefaults>
     <w:rPrDefault>
       <w:rPr>
@@ -4449,385 +4417,149 @@
     </w:rPrDefault>
     <w:pPrDefault/>
   </w:docDefaults>
-  <w:latentStyles w:defLockedState="0" w:defUIPriority="99" w:defSemiHidden="0" w:defUnhideWhenUsed="0" w:defQFormat="0" w:count="374">
-    <w:lsdException w:name="Normal" w:uiPriority="0" w:qFormat="1"/>
-    <w:lsdException w:name="heading 1" w:uiPriority="9" w:qFormat="1"/>
-    <w:lsdException w:name="heading 2" w:semiHidden="1" w:uiPriority="9" w:unhideWhenUsed="1" w:qFormat="1"/>
-    <w:lsdException w:name="heading 3" w:semiHidden="1" w:uiPriority="9" w:unhideWhenUsed="1" w:qFormat="1"/>
-    <w:lsdException w:name="heading 4" w:semiHidden="1" w:uiPriority="9" w:unhideWhenUsed="1" w:qFormat="1"/>
-    <w:lsdException w:name="heading 5" w:semiHidden="1" w:uiPriority="9" w:unhideWhenUsed="1" w:qFormat="1"/>
-    <w:lsdException w:name="heading 6" w:semiHidden="1" w:uiPriority="9" w:unhideWhenUsed="1" w:qFormat="1"/>
-    <w:lsdException w:name="heading 7" w:semiHidden="1" w:uiPriority="9" w:unhideWhenUsed="1" w:qFormat="1"/>
-    <w:lsdException w:name="heading 8" w:semiHidden="1" w:uiPriority="9" w:unhideWhenUsed="1" w:qFormat="1"/>
-    <w:lsdException w:name="heading 9" w:semiHidden="1" w:uiPriority="9" w:unhideWhenUsed="1" w:qFormat="1"/>
-    <w:lsdException w:name="index 1" w:semiHidden="1" w:unhideWhenUsed="1"/>
-    <w:lsdException w:name="index 2" w:semiHidden="1" w:unhideWhenUsed="1"/>
-    <w:lsdException w:name="index 3" w:semiHidden="1" w:unhideWhenUsed="1"/>
-    <w:lsdException w:name="index 4" w:semiHidden="1" w:unhideWhenUsed="1"/>
-    <w:lsdException w:name="index 5" w:semiHidden="1" w:unhideWhenUsed="1"/>
-    <w:lsdException w:name="index 6" w:semiHidden="1" w:unhideWhenUsed="1"/>
-    <w:lsdException w:name="index 7" w:semiHidden="1" w:unhideWhenUsed="1"/>
-    <w:lsdException w:name="index 8" w:semiHidden="1" w:unhideWhenUsed="1"/>
-    <w:lsdException w:name="index 9" w:semiHidden="1" w:unhideWhenUsed="1"/>
-    <w:lsdException w:name="toc 1" w:semiHidden="1" w:uiPriority="39" w:unhideWhenUsed="1"/>
-    <w:lsdException w:name="toc 2" w:semiHidden="1" w:uiPriority="39" w:unhideWhenUsed="1"/>
-    <w:lsdException w:name="toc 3" w:semiHidden="1" w:uiPriority="39" w:unhideWhenUsed="1"/>
-    <w:lsdException w:name="toc 4" w:semiHidden="1" w:uiPriority="39" w:unhideWhenUsed="1"/>
-    <w:lsdException w:name="toc 5" w:semiHidden="1" w:uiPriority="39" w:unhideWhenUsed="1"/>
-    <w:lsdException w:name="toc 6" w:semiHidden="1" w:uiPriority="39" w:unhideWhenUsed="1"/>
-    <w:lsdException w:name="toc 7" w:semiHidden="1" w:uiPriority="39" w:unhideWhenUsed="1"/>
-    <w:lsdException w:name="toc 8" w:semiHidden="1" w:uiPriority="39" w:unhideWhenUsed="1"/>
-    <w:lsdException w:name="toc 9" w:semiHidden="1" w:uiPriority="39" w:unhideWhenUsed="1"/>
-    <w:lsdException w:name="Normal Indent" w:semiHidden="1" w:unhideWhenUsed="1"/>
-    <w:lsdException w:name="footnote text" w:semiHidden="1" w:unhideWhenUsed="1"/>
-    <w:lsdException w:name="annotation text" w:semiHidden="1" w:unhideWhenUsed="1"/>
-    <w:lsdException w:name="header" w:semiHidden="1" w:unhideWhenUsed="1"/>
-    <w:lsdException w:name="footer" w:semiHidden="1" w:unhideWhenUsed="1"/>
-    <w:lsdException w:name="index heading" w:semiHidden="1" w:unhideWhenUsed="1"/>
-    <w:lsdException w:name="caption" w:semiHidden="1" w:uiPriority="35" w:unhideWhenUsed="1" w:qFormat="1"/>
-    <w:lsdException w:name="table of figures" w:semiHidden="1" w:unhideWhenUsed="1"/>
-    <w:lsdException w:name="envelope address" w:semiHidden="1" w:unhideWhenUsed="1"/>
-    <w:lsdException w:name="envelope return" w:semiHidden="1" w:unhideWhenUsed="1"/>
-    <w:lsdException w:name="footnote reference" w:semiHidden="1" w:unhideWhenUsed="1"/>
-    <w:lsdException w:name="annotation reference" w:semiHidden="1" w:unhideWhenUsed="1"/>
-    <w:lsdException w:name="line number" w:semiHidden="1" w:unhideWhenUsed="1"/>
-    <w:lsdException w:name="page number" w:semiHidden="1" w:unhideWhenUsed="1"/>
-    <w:lsdException w:name="endnote reference" w:semiHidden="1" w:unhideWhenUsed="1"/>
-    <w:lsdException w:name="endnote text" w:semiHidden="1" w:unhideWhenUsed="1"/>
-    <w:lsdException w:name="table of authorities" w:semiHidden="1" w:unhideWhenUsed="1"/>
-    <w:lsdException w:name="macro" w:semiHidden="1" w:unhideWhenUsed="1"/>
-    <w:lsdException w:name="toa heading" w:semiHidden="1" w:unhideWhenUsed="1"/>
-    <w:lsdException w:name="List" w:semiHidden="1" w:unhideWhenUsed="1"/>
-    <w:lsdException w:name="List Bullet" w:semiHidden="1" w:unhideWhenUsed="1"/>
-    <w:lsdException w:name="List Number" w:semiHidden="1" w:unhideWhenUsed="1"/>
-    <w:lsdException w:name="List 2" w:semiHidden="1" w:unhideWhenUsed="1"/>
-    <w:lsdException w:name="List 3" w:semiHidden="1" w:unhideWhenUsed="1"/>
-    <w:lsdException w:name="List 4" w:semiHidden="1" w:unhideWhenUsed="1"/>
-    <w:lsdException w:name="List 5" w:semiHidden="1" w:unhideWhenUsed="1"/>
-    <w:lsdException w:name="List Bullet 2" w:semiHidden="1" w:unhideWhenUsed="1"/>
-    <w:lsdException w:name="List Bullet 3" w:semiHidden="1" w:unhideWhenUsed="1"/>
-    <w:lsdException w:name="List Bullet 4" w:semiHidden="1" w:unhideWhenUsed="1"/>
-    <w:lsdException w:name="List Bullet 5" w:semiHidden="1" w:unhideWhenUsed="1"/>
-    <w:lsdException w:name="List Number 2" w:semiHidden="1" w:unhideWhenUsed="1"/>
-    <w:lsdException w:name="List Number 3" w:semiHidden="1" w:unhideWhenUsed="1"/>
-    <w:lsdException w:name="List Number 4" w:semiHidden="1" w:unhideWhenUsed="1"/>
-    <w:lsdException w:name="List Number 5" w:semiHidden="1" w:unhideWhenUsed="1"/>
-    <w:lsdException w:name="Title" w:uiPriority="10" w:qFormat="1"/>
-    <w:lsdException w:name="Closing" w:semiHidden="1" w:unhideWhenUsed="1"/>
-    <w:lsdException w:name="Signature" w:semiHidden="1" w:unhideWhenUsed="1"/>
-    <w:lsdException w:name="Default Paragraph Font" w:semiHidden="1" w:uiPriority="1" w:unhideWhenUsed="1"/>
-    <w:lsdException w:name="Body Text" w:semiHidden="1" w:unhideWhenUsed="1"/>
-    <w:lsdException w:name="Body Text Indent" w:semiHidden="1" w:unhideWhenUsed="1"/>
-    <w:lsdException w:name="List Continue" w:semiHidden="1" w:unhideWhenUsed="1"/>
-    <w:lsdException w:name="List Continue 2" w:semiHidden="1" w:unhideWhenUsed="1"/>
-    <w:lsdException w:name="List Continue 3" w:semiHidden="1" w:unhideWhenUsed="1"/>
-    <w:lsdException w:name="List Continue 4" w:semiHidden="1" w:unhideWhenUsed="1"/>
-    <w:lsdException w:name="List Continue 5" w:semiHidden="1" w:unhideWhenUsed="1"/>
-    <w:lsdException w:name="Message Header" w:semiHidden="1" w:unhideWhenUsed="1"/>
-    <w:lsdException w:name="Subtitle" w:uiPriority="11" w:qFormat="1"/>
-    <w:lsdException w:name="Salutation" w:semiHidden="1" w:unhideWhenUsed="1"/>
-    <w:lsdException w:name="Date" w:semiHidden="1" w:unhideWhenUsed="1"/>
-    <w:lsdException w:name="Body Text First Indent" w:semiHidden="1" w:unhideWhenUsed="1"/>
-    <w:lsdException w:name="Body Text First Indent 2" w:semiHidden="1" w:unhideWhenUsed="1"/>
-    <w:lsdException w:name="Note Heading" w:semiHidden="1" w:unhideWhenUsed="1"/>
-    <w:lsdException w:name="Body Text 2" w:semiHidden="1" w:unhideWhenUsed="1"/>
-    <w:lsdException w:name="Body Text 3" w:semiHidden="1" w:unhideWhenUsed="1"/>
-    <w:lsdException w:name="Body Text Indent 2" w:semiHidden="1" w:unhideWhenUsed="1"/>
-    <w:lsdException w:name="Body Text Indent 3" w:semiHidden="1" w:unhideWhenUsed="1"/>
-    <w:lsdException w:name="Block Text" w:semiHidden="1" w:unhideWhenUsed="1"/>
-    <w:lsdException w:name="Hyperlink" w:semiHidden="1" w:unhideWhenUsed="1"/>
-    <w:lsdException w:name="FollowedHyperlink" w:semiHidden="1" w:unhideWhenUsed="1"/>
-    <w:lsdException w:name="Strong" w:uiPriority="22" w:qFormat="1"/>
-    <w:lsdException w:name="Emphasis" w:uiPriority="20" w:qFormat="1"/>
-    <w:lsdException w:name="Document Map" w:semiHidden="1" w:unhideWhenUsed="1"/>
-    <w:lsdException w:name="Plain Text" w:semiHidden="1" w:unhideWhenUsed="1"/>
-    <w:lsdException w:name="E-mail Signature" w:semiHidden="1" w:unhideWhenUsed="1"/>
-    <w:lsdException w:name="HTML Top of Form" w:semiHidden="1" w:unhideWhenUsed="1"/>
-    <w:lsdException w:name="HTML Bottom of Form" w:semiHidden="1" w:unhideWhenUsed="1"/>
-    <w:lsdException w:name="Normal (Web)" w:semiHidden="1" w:unhideWhenUsed="1"/>
-    <w:lsdException w:name="HTML Acronym" w:semiHidden="1" w:unhideWhenUsed="1"/>
-    <w:lsdException w:name="HTML Address" w:semiHidden="1" w:unhideWhenUsed="1"/>
-    <w:lsdException w:name="HTML Cite" w:semiHidden="1" w:unhideWhenUsed="1"/>
-    <w:lsdException w:name="HTML Code" w:semiHidden="1" w:unhideWhenUsed="1"/>
-    <w:lsdException w:name="HTML Definition" w:semiHidden="1" w:unhideWhenUsed="1"/>
-    <w:lsdException w:name="HTML Keyboard" w:semiHidden="1" w:unhideWhenUsed="1"/>
-    <w:lsdException w:name="HTML Preformatted" w:semiHidden="1" w:unhideWhenUsed="1"/>
-    <w:lsdException w:name="HTML Sample" w:semiHidden="1" w:unhideWhenUsed="1"/>
-    <w:lsdException w:name="HTML Typewriter" w:semiHidden="1" w:unhideWhenUsed="1"/>
-    <w:lsdException w:name="HTML Variable" w:semiHidden="1" w:unhideWhenUsed="1"/>
-    <w:lsdException w:name="Normal Table" w:semiHidden="1" w:unhideWhenUsed="1"/>
-    <w:lsdException w:name="annotation subject" w:semiHidden="1" w:unhideWhenUsed="1"/>
-    <w:lsdException w:name="No List" w:semiHidden="1" w:unhideWhenUsed="1"/>
-    <w:lsdException w:name="Outline List 1" w:semiHidden="1" w:unhideWhenUsed="1"/>
-    <w:lsdException w:name="Outline List 2" w:semiHidden="1" w:unhideWhenUsed="1"/>
-    <w:lsdException w:name="Outline List 3" w:semiHidden="1" w:unhideWhenUsed="1"/>
-    <w:lsdException w:name="Table Simple 1" w:semiHidden="1" w:unhideWhenUsed="1"/>
-    <w:lsdException w:name="Table Simple 2" w:semiHidden="1" w:unhideWhenUsed="1"/>
-    <w:lsdException w:name="Table Simple 3" w:semiHidden="1" w:unhideWhenUsed="1"/>
-    <w:lsdException w:name="Table Classic 1" w:semiHidden="1" w:unhideWhenUsed="1"/>
-    <w:lsdException w:name="Table Classic 2" w:semiHidden="1" w:unhideWhenUsed="1"/>
-    <w:lsdException w:name="Table Classic 3" w:semiHidden="1" w:unhideWhenUsed="1"/>
-    <w:lsdException w:name="Table Classic 4" w:semiHidden="1" w:unhideWhenUsed="1"/>
-    <w:lsdException w:name="Table Colorful 1" w:semiHidden="1" w:unhideWhenUsed="1"/>
-    <w:lsdException w:name="Table Colorful 2" w:semiHidden="1" w:unhideWhenUsed="1"/>
-    <w:lsdException w:name="Table Colorful 3" w:semiHidden="1" w:unhideWhenUsed="1"/>
-    <w:lsdException w:name="Table Columns 1" w:semiHidden="1" w:unhideWhenUsed="1"/>
-    <w:lsdException w:name="Table Columns 2" w:semiHidden="1" w:unhideWhenUsed="1"/>
-    <w:lsdException w:name="Table Columns 3" w:semiHidden="1" w:unhideWhenUsed="1"/>
-    <w:lsdException w:name="Table Columns 4" w:semiHidden="1" w:unhideWhenUsed="1"/>
-    <w:lsdException w:name="Table Columns 5" w:semiHidden="1" w:unhideWhenUsed="1"/>
-    <w:lsdException w:name="Table Grid 1" w:semiHidden="1" w:unhideWhenUsed="1"/>
-    <w:lsdException w:name="Table Grid 2" w:semiHidden="1" w:unhideWhenUsed="1"/>
-    <w:lsdException w:name="Table Grid 3" w:semiHidden="1" w:unhideWhenUsed="1"/>
-    <w:lsdException w:name="Table Grid 4" w:semiHidden="1" w:unhideWhenUsed="1"/>
-    <w:lsdException w:name="Table Grid 5" w:semiHidden="1" w:unhideWhenUsed="1"/>
-    <w:lsdException w:name="Table Grid 6" w:semiHidden="1" w:unhideWhenUsed="1"/>
-    <w:lsdException w:name="Table Grid 7" w:semiHidden="1" w:unhideWhenUsed="1"/>
-    <w:lsdException w:name="Table Grid 8" w:semiHidden="1" w:unhideWhenUsed="1"/>
-    <w:lsdException w:name="Table List 1" w:semiHidden="1" w:unhideWhenUsed="1"/>
-    <w:lsdException w:name="Table List 2" w:semiHidden="1" w:unhideWhenUsed="1"/>
-    <w:lsdException w:name="Table List 3" w:semiHidden="1" w:unhideWhenUsed="1"/>
-    <w:lsdException w:name="Table List 4" w:semiHidden="1" w:unhideWhenUsed="1"/>
-    <w:lsdException w:name="Table List 5" w:semiHidden="1" w:unhideWhenUsed="1"/>
-    <w:lsdException w:name="Table List 6" w:semiHidden="1" w:unhideWhenUsed="1"/>
-    <w:lsdException w:name="Table List 7" w:semiHidden="1" w:unhideWhenUsed="1"/>
-    <w:lsdException w:name="Table List 8" w:semiHidden="1" w:unhideWhenUsed="1"/>
-    <w:lsdException w:name="Table 3D effects 1" w:semiHidden="1" w:unhideWhenUsed="1"/>
-    <w:lsdException w:name="Table 3D effects 2" w:semiHidden="1" w:unhideWhenUsed="1"/>
-    <w:lsdException w:name="Table 3D effects 3" w:semiHidden="1" w:unhideWhenUsed="1"/>
-    <w:lsdException w:name="Table Contemporary" w:semiHidden="1" w:unhideWhenUsed="1"/>
-    <w:lsdException w:name="Table Elegant" w:semiHidden="1" w:unhideWhenUsed="1"/>
-    <w:lsdException w:name="Table Professional" w:semiHidden="1" w:unhideWhenUsed="1"/>
-    <w:lsdException w:name="Table Subtle 1" w:semiHidden="1" w:unhideWhenUsed="1"/>
-    <w:lsdException w:name="Table Subtle 2" w:semiHidden="1" w:unhideWhenUsed="1"/>
-    <w:lsdException w:name="Table Web 1" w:semiHidden="1" w:unhideWhenUsed="1"/>
-    <w:lsdException w:name="Table Web 2" w:semiHidden="1" w:unhideWhenUsed="1"/>
-    <w:lsdException w:name="Table Web 3" w:semiHidden="1" w:unhideWhenUsed="1"/>
-    <w:lsdException w:name="Balloon Text" w:semiHidden="1" w:unhideWhenUsed="1"/>
-    <w:lsdException w:name="Table Grid" w:uiPriority="39"/>
-    <w:lsdException w:name="Table Theme" w:semiHidden="1" w:unhideWhenUsed="1"/>
-    <w:lsdException w:name="Placeholder Text" w:semiHidden="1"/>
-    <w:lsdException w:name="No Spacing" w:uiPriority="1" w:qFormat="1"/>
-    <w:lsdException w:name="Light Shading" w:uiPriority="60"/>
-    <w:lsdException w:name="Light List" w:uiPriority="61"/>
-    <w:lsdException w:name="Light Grid" w:uiPriority="62"/>
-    <w:lsdException w:name="Medium Shading 1" w:uiPriority="63"/>
-    <w:lsdException w:name="Medium Shading 2" w:uiPriority="64"/>
-    <w:lsdException w:name="Medium List 1" w:uiPriority="65"/>
-    <w:lsdException w:name="Medium List 2" w:uiPriority="66"/>
-    <w:lsdException w:name="Medium Grid 1" w:uiPriority="67"/>
-    <w:lsdException w:name="Medium Grid 2" w:uiPriority="68"/>
-    <w:lsdException w:name="Medium Grid 3" w:uiPriority="69"/>
-    <w:lsdException w:name="Dark List" w:uiPriority="70"/>
-    <w:lsdException w:name="Colorful Shading" w:uiPriority="71"/>
-    <w:lsdException w:name="Colorful List" w:uiPriority="72"/>
-    <w:lsdException w:name="Colorful Grid" w:uiPriority="73"/>
-    <w:lsdException w:name="Light Shading Accent 1" w:uiPriority="60"/>
-    <w:lsdException w:name="Light List Accent 1" w:uiPriority="61"/>
-    <w:lsdException w:name="Light Grid Accent 1" w:uiPriority="62"/>
-    <w:lsdException w:name="Medium Shading 1 Accent 1" w:uiPriority="63"/>
-    <w:lsdException w:name="Medium Shading 2 Accent 1" w:uiPriority="64"/>
-    <w:lsdException w:name="Medium List 1 Accent 1" w:uiPriority="65"/>
-    <w:lsdException w:name="Revision" w:semiHidden="1"/>
-    <w:lsdException w:name="List Paragraph" w:uiPriority="34" w:qFormat="1"/>
-    <w:lsdException w:name="Quote" w:uiPriority="29" w:qFormat="1"/>
-    <w:lsdException w:name="Intense Quote" w:uiPriority="30" w:qFormat="1"/>
-    <w:lsdException w:name="Medium List 2 Accent 1" w:uiPriority="66"/>
-    <w:lsdException w:name="Medium Grid 1 Accent 1" w:uiPriority="67"/>
-    <w:lsdException w:name="Medium Grid 2 Accent 1" w:uiPriority="68"/>
-    <w:lsdException w:name="Medium Grid 3 Accent 1" w:uiPriority="69"/>
-    <w:lsdException w:name="Dark List Accent 1" w:uiPriority="70"/>
-    <w:lsdException w:name="Colorful Shading Accent 1" w:uiPriority="71"/>
-    <w:lsdException w:name="Colorful List Accent 1" w:uiPriority="72"/>
-    <w:lsdException w:name="Colorful Grid Accent 1" w:uiPriority="73"/>
-    <w:lsdException w:name="Light Shading Accent 2" w:uiPriority="60"/>
-    <w:lsdException w:name="Light List Accent 2" w:uiPriority="61"/>
-    <w:lsdException w:name="Light Grid Accent 2" w:uiPriority="62"/>
-    <w:lsdException w:name="Medium Shading 1 Accent 2" w:uiPriority="63"/>
-    <w:lsdException w:name="Medium Shading 2 Accent 2" w:uiPriority="64"/>
-    <w:lsdException w:name="Medium List 1 Accent 2" w:uiPriority="65"/>
-    <w:lsdException w:name="Medium List 2 Accent 2" w:uiPriority="66"/>
-    <w:lsdException w:name="Medium Grid 1 Accent 2" w:uiPriority="67"/>
-    <w:lsdException w:name="Medium Grid 2 Accent 2" w:uiPriority="68"/>
-    <w:lsdException w:name="Medium Grid 3 Accent 2" w:uiPriority="69"/>
-    <w:lsdException w:name="Dark List Accent 2" w:uiPriority="70"/>
-    <w:lsdException w:name="Colorful Shading Accent 2" w:uiPriority="71"/>
-    <w:lsdException w:name="Colorful List Accent 2" w:uiPriority="72"/>
-    <w:lsdException w:name="Colorful Grid Accent 2" w:uiPriority="73"/>
-    <w:lsdException w:name="Light Shading Accent 3" w:uiPriority="60"/>
-    <w:lsdException w:name="Light List Accent 3" w:uiPriority="61"/>
-    <w:lsdException w:name="Light Grid Accent 3" w:uiPriority="62"/>
-    <w:lsdException w:name="Medium Shading 1 Accent 3" w:uiPriority="63"/>
-    <w:lsdException w:name="Medium Shading 2 Accent 3" w:uiPriority="64"/>
-    <w:lsdException w:name="Medium List 1 Accent 3" w:uiPriority="65"/>
-    <w:lsdException w:name="Medium List 2 Accent 3" w:uiPriority="66"/>
-    <w:lsdException w:name="Medium Grid 1 Accent 3" w:uiPriority="67"/>
-    <w:lsdException w:name="Medium Grid 2 Accent 3" w:uiPriority="68"/>
-    <w:lsdException w:name="Medium Grid 3 Accent 3" w:uiPriority="69"/>
-    <w:lsdException w:name="Dark List Accent 3" w:uiPriority="70"/>
-    <w:lsdException w:name="Colorful Shading Accent 3" w:uiPriority="71"/>
-    <w:lsdException w:name="Colorful List Accent 3" w:uiPriority="72"/>
-    <w:lsdException w:name="Colorful Grid Accent 3" w:uiPriority="73"/>
-    <w:lsdException w:name="Light Shading Accent 4" w:uiPriority="60"/>
-    <w:lsdException w:name="Light List Accent 4" w:uiPriority="61"/>
-    <w:lsdException w:name="Light Grid Accent 4" w:uiPriority="62"/>
-    <w:lsdException w:name="Medium Shading 1 Accent 4" w:uiPriority="63"/>
-    <w:lsdException w:name="Medium Shading 2 Accent 4" w:uiPriority="64"/>
-    <w:lsdException w:name="Medium List 1 Accent 4" w:uiPriority="65"/>
-    <w:lsdException w:name="Medium List 2 Accent 4" w:uiPriority="66"/>
-    <w:lsdException w:name="Medium Grid 1 Accent 4" w:uiPriority="67"/>
-    <w:lsdException w:name="Medium Grid 2 Accent 4" w:uiPriority="68"/>
-    <w:lsdException w:name="Medium Grid 3 Accent 4" w:uiPriority="69"/>
-    <w:lsdException w:name="Dark List Accent 4" w:uiPriority="70"/>
-    <w:lsdException w:name="Colorful Shading Accent 4" w:uiPriority="71"/>
-    <w:lsdException w:name="Colorful List Accent 4" w:uiPriority="72"/>
-    <w:lsdException w:name="Colorful Grid Accent 4" w:uiPriority="73"/>
-    <w:lsdException w:name="Light Shading Accent 5" w:uiPriority="60"/>
-    <w:lsdException w:name="Light List Accent 5" w:uiPriority="61"/>
-    <w:lsdException w:name="Light Grid Accent 5" w:uiPriority="62"/>
-    <w:lsdException w:name="Medium Shading 1 Accent 5" w:uiPriority="63"/>
-    <w:lsdException w:name="Medium Shading 2 Accent 5" w:uiPriority="64"/>
-    <w:lsdException w:name="Medium List 1 Accent 5" w:uiPriority="65"/>
-    <w:lsdException w:name="Medium List 2 Accent 5" w:uiPriority="66"/>
-    <w:lsdException w:name="Medium Grid 1 Accent 5" w:uiPriority="67"/>
-    <w:lsdException w:name="Medium Grid 2 Accent 5" w:uiPriority="68"/>
-    <w:lsdException w:name="Medium Grid 3 Accent 5" w:uiPriority="69"/>
-    <w:lsdException w:name="Dark List Accent 5" w:uiPriority="70"/>
-    <w:lsdException w:name="Colorful Shading Accent 5" w:uiPriority="71"/>
-    <w:lsdException w:name="Colorful List Accent 5" w:uiPriority="72"/>
-    <w:lsdException w:name="Colorful Grid Accent 5" w:uiPriority="73"/>
-    <w:lsdException w:name="Light Shading Accent 6" w:uiPriority="60"/>
-    <w:lsdException w:name="Light List Accent 6" w:uiPriority="61"/>
-    <w:lsdException w:name="Light Grid Accent 6" w:uiPriority="62"/>
-    <w:lsdException w:name="Medium Shading 1 Accent 6" w:uiPriority="63"/>
-    <w:lsdException w:name="Medium Shading 2 Accent 6" w:uiPriority="64"/>
-    <w:lsdException w:name="Medium List 1 Accent 6" w:uiPriority="65"/>
-    <w:lsdException w:name="Medium List 2 Accent 6" w:uiPriority="66"/>
-    <w:lsdException w:name="Medium Grid 1 Accent 6" w:uiPriority="67"/>
-    <w:lsdException w:name="Medium Grid 2 Accent 6" w:uiPriority="68"/>
-    <w:lsdException w:name="Medium Grid 3 Accent 6" w:uiPriority="69"/>
-    <w:lsdException w:name="Dark List Accent 6" w:uiPriority="70"/>
-    <w:lsdException w:name="Colorful Shading Accent 6" w:uiPriority="71"/>
-    <w:lsdException w:name="Colorful List Accent 6" w:uiPriority="72"/>
-    <w:lsdException w:name="Colorful Grid Accent 6" w:uiPriority="73"/>
-    <w:lsdException w:name="Subtle Emphasis" w:uiPriority="19" w:qFormat="1"/>
-    <w:lsdException w:name="Intense Emphasis" w:uiPriority="21" w:qFormat="1"/>
-    <w:lsdException w:name="Subtle Reference" w:uiPriority="31" w:qFormat="1"/>
-    <w:lsdException w:name="Intense Reference" w:uiPriority="32" w:qFormat="1"/>
-    <w:lsdException w:name="Book Title" w:uiPriority="33" w:qFormat="1"/>
-    <w:lsdException w:name="Bibliography" w:semiHidden="1" w:uiPriority="37" w:unhideWhenUsed="1"/>
-    <w:lsdException w:name="TOC Heading" w:semiHidden="1" w:uiPriority="39" w:unhideWhenUsed="1" w:qFormat="1"/>
-    <w:lsdException w:name="Plain Table 1" w:uiPriority="41"/>
-    <w:lsdException w:name="Plain Table 2" w:uiPriority="42"/>
-    <w:lsdException w:name="Plain Table 3" w:uiPriority="43"/>
-    <w:lsdException w:name="Plain Table 4" w:uiPriority="44"/>
-    <w:lsdException w:name="Plain Table 5" w:uiPriority="45"/>
-    <w:lsdException w:name="Grid Table Light" w:uiPriority="40"/>
-    <w:lsdException w:name="Grid Table 1 Light" w:uiPriority="46"/>
-    <w:lsdException w:name="Grid Table 2" w:uiPriority="47"/>
-    <w:lsdException w:name="Grid Table 3" w:uiPriority="48"/>
-    <w:lsdException w:name="Grid Table 4" w:uiPriority="49"/>
-    <w:lsdException w:name="Grid Table 5 Dark" w:uiPriority="50"/>
-    <w:lsdException w:name="Grid Table 6 Colorful" w:uiPriority="51"/>
-    <w:lsdException w:name="Grid Table 7 Colorful" w:uiPriority="52"/>
-    <w:lsdException w:name="Grid Table 1 Light Accent 1" w:uiPriority="46"/>
-    <w:lsdException w:name="Grid Table 2 Accent 1" w:uiPriority="47"/>
-    <w:lsdException w:name="Grid Table 3 Accent 1" w:uiPriority="48"/>
-    <w:lsdException w:name="Grid Table 4 Accent 1" w:uiPriority="49"/>
-    <w:lsdException w:name="Grid Table 5 Dark Accent 1" w:uiPriority="50"/>
-    <w:lsdException w:name="Grid Table 6 Colorful Accent 1" w:uiPriority="51"/>
-    <w:lsdException w:name="Grid Table 7 Colorful Accent 1" w:uiPriority="52"/>
-    <w:lsdException w:name="Grid Table 1 Light Accent 2" w:uiPriority="46"/>
-    <w:lsdException w:name="Grid Table 2 Accent 2" w:uiPriority="47"/>
-    <w:lsdException w:name="Grid Table 3 Accent 2" w:uiPriority="48"/>
-    <w:lsdException w:name="Grid Table 4 Accent 2" w:uiPriority="49"/>
-    <w:lsdException w:name="Grid Table 5 Dark Accent 2" w:uiPriority="50"/>
-    <w:lsdException w:name="Grid Table 6 Colorful Accent 2" w:uiPriority="51"/>
-    <w:lsdException w:name="Grid Table 7 Colorful Accent 2" w:uiPriority="52"/>
-    <w:lsdException w:name="Grid Table 1 Light Accent 3" w:uiPriority="46"/>
-    <w:lsdException w:name="Grid Table 2 Accent 3" w:uiPriority="47"/>
-    <w:lsdException w:name="Grid Table 3 Accent 3" w:uiPriority="48"/>
-    <w:lsdException w:name="Grid Table 4 Accent 3" w:uiPriority="49"/>
-    <w:lsdException w:name="Grid Table 5 Dark Accent 3" w:uiPriority="50"/>
-    <w:lsdException w:name="Grid Table 6 Colorful Accent 3" w:uiPriority="51"/>
-    <w:lsdException w:name="Grid Table 7 Colorful Accent 3" w:uiPriority="52"/>
-    <w:lsdException w:name="Grid Table 1 Light Accent 4" w:uiPriority="46"/>
-    <w:lsdException w:name="Grid Table 2 Accent 4" w:uiPriority="47"/>
-    <w:lsdException w:name="Grid Table 3 Accent 4" w:uiPriority="48"/>
-    <w:lsdException w:name="Grid Table 4 Accent 4" w:uiPriority="49"/>
-    <w:lsdException w:name="Grid Table 5 Dark Accent 4" w:uiPriority="50"/>
-    <w:lsdException w:name="Grid Table 6 Colorful Accent 4" w:uiPriority="51"/>
-    <w:lsdException w:name="Grid Table 7 Colorful Accent 4" w:uiPriority="52"/>
-    <w:lsdException w:name="Grid Table 1 Light Accent 5" w:uiPriority="46"/>
-    <w:lsdException w:name="Grid Table 2 Accent 5" w:uiPriority="47"/>
-    <w:lsdException w:name="Grid Table 3 Accent 5" w:uiPriority="48"/>
-    <w:lsdException w:name="Grid Table 4 Accent 5" w:uiPriority="49"/>
-    <w:lsdException w:name="Grid Table 5 Dark Accent 5" w:uiPriority="50"/>
-    <w:lsdException w:name="Grid Table 6 Colorful Accent 5" w:uiPriority="51"/>
-    <w:lsdException w:name="Grid Table 7 Colorful Accent 5" w:uiPriority="52"/>
-    <w:lsdException w:name="Grid Table 1 Light Accent 6" w:uiPriority="46"/>
-    <w:lsdException w:name="Grid Table 2 Accent 6" w:uiPriority="47"/>
-    <w:lsdException w:name="Grid Table 3 Accent 6" w:uiPriority="48"/>
-    <w:lsdException w:name="Grid Table 4 Accent 6" w:uiPriority="49"/>
-    <w:lsdException w:name="Grid Table 5 Dark Accent 6" w:uiPriority="50"/>
-    <w:lsdException w:name="Grid Table 6 Colorful Accent 6" w:uiPriority="51"/>
-    <w:lsdException w:name="Grid Table 7 Colorful Accent 6" w:uiPriority="52"/>
-    <w:lsdException w:name="List Table 1 Light" w:uiPriority="46"/>
-    <w:lsdException w:name="List Table 2" w:uiPriority="47"/>
-    <w:lsdException w:name="List Table 3" w:uiPriority="48"/>
-    <w:lsdException w:name="List Table 4" w:uiPriority="49"/>
-    <w:lsdException w:name="List Table 5 Dark" w:uiPriority="50"/>
-    <w:lsdException w:name="List Table 6 Colorful" w:uiPriority="51"/>
-    <w:lsdException w:name="List Table 7 Colorful" w:uiPriority="52"/>
-    <w:lsdException w:name="List Table 1 Light Accent 1" w:uiPriority="46"/>
-    <w:lsdException w:name="List Table 2 Accent 1" w:uiPriority="47"/>
-    <w:lsdException w:name="List Table 3 Accent 1" w:uiPriority="48"/>
-    <w:lsdException w:name="List Table 4 Accent 1" w:uiPriority="49"/>
-    <w:lsdException w:name="List Table 5 Dark Accent 1" w:uiPriority="50"/>
-    <w:lsdException w:name="List Table 6 Colorful Accent 1" w:uiPriority="51"/>
-    <w:lsdException w:name="List Table 7 Colorful Accent 1" w:uiPriority="52"/>
-    <w:lsdException w:name="List Table 1 Light Accent 2" w:uiPriority="46"/>
-    <w:lsdException w:name="List Table 2 Accent 2" w:uiPriority="47"/>
-    <w:lsdException w:name="List Table 3 Accent 2" w:uiPriority="48"/>
-    <w:lsdException w:name="List Table 4 Accent 2" w:uiPriority="49"/>
-    <w:lsdException w:name="List Table 5 Dark Accent 2" w:uiPriority="50"/>
-    <w:lsdException w:name="List Table 6 Colorful Accent 2" w:uiPriority="51"/>
-    <w:lsdException w:name="List Table 7 Colorful Accent 2" w:uiPriority="52"/>
-    <w:lsdException w:name="List Table 1 Light Accent 3" w:uiPriority="46"/>
-    <w:lsdException w:name="List Table 2 Accent 3" w:uiPriority="47"/>
-    <w:lsdException w:name="List Table 3 Accent 3" w:uiPriority="48"/>
-    <w:lsdException w:name="List Table 4 Accent 3" w:uiPriority="49"/>
-    <w:lsdException w:name="List Table 5 Dark Accent 3" w:uiPriority="50"/>
-    <w:lsdException w:name="List Table 6 Colorful Accent 3" w:uiPriority="51"/>
-    <w:lsdException w:name="List Table 7 Colorful Accent 3" w:uiPriority="52"/>
-    <w:lsdException w:name="List Table 1 Light Accent 4" w:uiPriority="46"/>
-    <w:lsdException w:name="List Table 2 Accent 4" w:uiPriority="47"/>
-    <w:lsdException w:name="List Table 3 Accent 4" w:uiPriority="48"/>
-    <w:lsdException w:name="List Table 4 Accent 4" w:uiPriority="49"/>
-    <w:lsdException w:name="List Table 5 Dark Accent 4" w:uiPriority="50"/>
-    <w:lsdException w:name="List Table 6 Colorful Accent 4" w:uiPriority="51"/>
-    <w:lsdException w:name="List Table 7 Colorful Accent 4" w:uiPriority="52"/>
-    <w:lsdException w:name="List Table 1 Light Accent 5" w:uiPriority="46"/>
-    <w:lsdException w:name="List Table 2 Accent 5" w:uiPriority="47"/>
-    <w:lsdException w:name="List Table 3 Accent 5" w:uiPriority="48"/>
-    <w:lsdException w:name="List Table 4 Accent 5" w:uiPriority="49"/>
-    <w:lsdException w:name="List Table 5 Dark Accent 5" w:uiPriority="50"/>
-    <w:lsdException w:name="List Table 6 Colorful Accent 5" w:uiPriority="51"/>
-    <w:lsdException w:name="List Table 7 Colorful Accent 5" w:uiPriority="52"/>
-    <w:lsdException w:name="List Table 1 Light Accent 6" w:uiPriority="46"/>
-    <w:lsdException w:name="List Table 2 Accent 6" w:uiPriority="47"/>
-    <w:lsdException w:name="List Table 3 Accent 6" w:uiPriority="48"/>
-    <w:lsdException w:name="List Table 4 Accent 6" w:uiPriority="49"/>
-    <w:lsdException w:name="List Table 5 Dark Accent 6" w:uiPriority="50"/>
-    <w:lsdException w:name="List Table 6 Colorful Accent 6" w:uiPriority="51"/>
-    <w:lsdException w:name="List Table 7 Colorful Accent 6" w:uiPriority="52"/>
-    <w:lsdException w:name="Mention" w:semiHidden="1" w:unhideWhenUsed="1"/>
-    <w:lsdException w:name="Smart Hyperlink" w:semiHidden="1" w:unhideWhenUsed="1"/>
-    <w:lsdException w:name="Hashtag" w:semiHidden="1" w:unhideWhenUsed="1"/>
+  <w:latentStyles w:defLockedState="0" w:defUIPriority="99" w:defSemiHidden="1" w:defUnhideWhenUsed="1" w:defQFormat="0" w:count="267">
+    <w:lsdException w:name="Normal" w:semiHidden="0" w:uiPriority="0" w:unhideWhenUsed="0" w:qFormat="1"/>
+    <w:lsdException w:name="heading 1" w:semiHidden="0" w:uiPriority="9" w:unhideWhenUsed="0" w:qFormat="1"/>
+    <w:lsdException w:name="heading 2" w:uiPriority="9" w:qFormat="1"/>
+    <w:lsdException w:name="heading 3" w:uiPriority="9" w:qFormat="1"/>
+    <w:lsdException w:name="heading 4" w:uiPriority="9" w:qFormat="1"/>
+    <w:lsdException w:name="heading 5" w:uiPriority="9" w:qFormat="1"/>
+    <w:lsdException w:name="heading 6" w:uiPriority="9" w:qFormat="1"/>
+    <w:lsdException w:name="heading 7" w:uiPriority="9" w:qFormat="1"/>
+    <w:lsdException w:name="heading 8" w:uiPriority="9" w:qFormat="1"/>
+    <w:lsdException w:name="heading 9" w:uiPriority="9" w:qFormat="1"/>
+    <w:lsdException w:name="toc 1" w:uiPriority="39"/>
+    <w:lsdException w:name="toc 2" w:uiPriority="39"/>
+    <w:lsdException w:name="toc 3" w:uiPriority="39"/>
+    <w:lsdException w:name="toc 4" w:uiPriority="39"/>
+    <w:lsdException w:name="toc 5" w:uiPriority="39"/>
+    <w:lsdException w:name="toc 6" w:uiPriority="39"/>
+    <w:lsdException w:name="toc 7" w:uiPriority="39"/>
+    <w:lsdException w:name="toc 8" w:uiPriority="39"/>
+    <w:lsdException w:name="toc 9" w:uiPriority="39"/>
+    <w:lsdException w:name="caption" w:uiPriority="35" w:qFormat="1"/>
+    <w:lsdException w:name="Title" w:semiHidden="0" w:uiPriority="10" w:unhideWhenUsed="0" w:qFormat="1"/>
+    <w:lsdException w:name="Default Paragraph Font" w:uiPriority="1"/>
+    <w:lsdException w:name="Subtitle" w:semiHidden="0" w:uiPriority="11" w:unhideWhenUsed="0" w:qFormat="1"/>
+    <w:lsdException w:name="Strong" w:semiHidden="0" w:uiPriority="22" w:unhideWhenUsed="0" w:qFormat="1"/>
+    <w:lsdException w:name="Emphasis" w:semiHidden="0" w:uiPriority="20" w:unhideWhenUsed="0" w:qFormat="1"/>
+    <w:lsdException w:name="Table Grid" w:semiHidden="0" w:uiPriority="39" w:unhideWhenUsed="0"/>
+    <w:lsdException w:name="Placeholder Text" w:unhideWhenUsed="0"/>
+    <w:lsdException w:name="No Spacing" w:semiHidden="0" w:uiPriority="1" w:unhideWhenUsed="0" w:qFormat="1"/>
+    <w:lsdException w:name="Light Shading" w:semiHidden="0" w:uiPriority="60" w:unhideWhenUsed="0"/>
+    <w:lsdException w:name="Light List" w:semiHidden="0" w:uiPriority="61" w:unhideWhenUsed="0"/>
+    <w:lsdException w:name="Light Grid" w:semiHidden="0" w:uiPriority="62" w:unhideWhenUsed="0"/>
+    <w:lsdException w:name="Medium Shading 1" w:semiHidden="0" w:uiPriority="63" w:unhideWhenUsed="0"/>
+    <w:lsdException w:name="Medium Shading 2" w:semiHidden="0" w:uiPriority="64" w:unhideWhenUsed="0"/>
+    <w:lsdException w:name="Medium List 1" w:semiHidden="0" w:uiPriority="65" w:unhideWhenUsed="0"/>
+    <w:lsdException w:name="Medium List 2" w:semiHidden="0" w:uiPriority="66" w:unhideWhenUsed="0"/>
+    <w:lsdException w:name="Medium Grid 1" w:semiHidden="0" w:uiPriority="67" w:unhideWhenUsed="0"/>
+    <w:lsdException w:name="Medium Grid 2" w:semiHidden="0" w:uiPriority="68" w:unhideWhenUsed="0"/>
+    <w:lsdException w:name="Medium Grid 3" w:semiHidden="0" w:uiPriority="69" w:unhideWhenUsed="0"/>
+    <w:lsdException w:name="Dark List" w:semiHidden="0" w:uiPriority="70" w:unhideWhenUsed="0"/>
+    <w:lsdException w:name="Colorful Shading" w:semiHidden="0" w:uiPriority="71" w:unhideWhenUsed="0"/>
+    <w:lsdException w:name="Colorful List" w:semiHidden="0" w:uiPriority="72" w:unhideWhenUsed="0"/>
+    <w:lsdException w:name="Colorful Grid" w:semiHidden="0" w:uiPriority="73" w:unhideWhenUsed="0"/>
+    <w:lsdException w:name="Light Shading Accent 1" w:semiHidden="0" w:uiPriority="60" w:unhideWhenUsed="0"/>
+    <w:lsdException w:name="Light List Accent 1" w:semiHidden="0" w:uiPriority="61" w:unhideWhenUsed="0"/>
+    <w:lsdException w:name="Light Grid Accent 1" w:semiHidden="0" w:uiPriority="62" w:unhideWhenUsed="0"/>
+    <w:lsdException w:name="Medium Shading 1 Accent 1" w:semiHidden="0" w:uiPriority="63" w:unhideWhenUsed="0"/>
+    <w:lsdException w:name="Medium Shading 2 Accent 1" w:semiHidden="0" w:uiPriority="64" w:unhideWhenUsed="0"/>
+    <w:lsdException w:name="Medium List 1 Accent 1" w:semiHidden="0" w:uiPriority="65" w:unhideWhenUsed="0"/>
+    <w:lsdException w:name="Revision" w:unhideWhenUsed="0"/>
+    <w:lsdException w:name="List Paragraph" w:semiHidden="0" w:uiPriority="34" w:unhideWhenUsed="0" w:qFormat="1"/>
+    <w:lsdException w:name="Quote" w:semiHidden="0" w:uiPriority="29" w:unhideWhenUsed="0" w:qFormat="1"/>
+    <w:lsdException w:name="Intense Quote" w:semiHidden="0" w:uiPriority="30" w:unhideWhenUsed="0" w:qFormat="1"/>
+    <w:lsdException w:name="Medium List 2 Accent 1" w:semiHidden="0" w:uiPriority="66" w:unhideWhenUsed="0"/>
+    <w:lsdException w:name="Medium Grid 1 Accent 1" w:semiHidden="0" w:uiPriority="67" w:unhideWhenUsed="0"/>
+    <w:lsdException w:name="Medium Grid 2 Accent 1" w:semiHidden="0" w:uiPriority="68" w:unhideWhenUsed="0"/>
+    <w:lsdException w:name="Medium Grid 3 Accent 1" w:semiHidden="0" w:uiPriority="69" w:unhideWhenUsed="0"/>
+    <w:lsdException w:name="Dark List Accent 1" w:semiHidden="0" w:uiPriority="70" w:unhideWhenUsed="0"/>
+    <w:lsdException w:name="Colorful Shading Accent 1" w:semiHidden="0" w:uiPriority="71" w:unhideWhenUsed="0"/>
+    <w:lsdException w:name="Colorful List Accent 1" w:semiHidden="0" w:uiPriority="72" w:unhideWhenUsed="0"/>
+    <w:lsdException w:name="Colorful Grid Accent 1" w:semiHidden="0" w:uiPriority="73" w:unhideWhenUsed="0"/>
+    <w:lsdException w:name="Light Shading Accent 2" w:semiHidden="0" w:uiPriority="60" w:unhideWhenUsed="0"/>
+    <w:lsdException w:name="Light List Accent 2" w:semiHidden="0" w:uiPriority="61" w:unhideWhenUsed="0"/>
+    <w:lsdException w:name="Light Grid Accent 2" w:semiHidden="0" w:uiPriority="62" w:unhideWhenUsed="0"/>
+    <w:lsdException w:name="Medium Shading 1 Accent 2" w:semiHidden="0" w:uiPriority="63" w:unhideWhenUsed="0"/>
+    <w:lsdException w:name="Medium Shading 2 Accent 2" w:semiHidden="0" w:uiPriority="64" w:unhideWhenUsed="0"/>
+    <w:lsdException w:name="Medium List 1 Accent 2" w:semiHidden="0" w:uiPriority="65" w:unhideWhenUsed="0"/>
+    <w:lsdException w:name="Medium List 2 Accent 2" w:semiHidden="0" w:uiPriority="66" w:unhideWhenUsed="0"/>
+    <w:lsdException w:name="Medium Grid 1 Accent 2" w:semiHidden="0" w:uiPriority="67" w:unhideWhenUsed="0"/>
+    <w:lsdException w:name="Medium Grid 2 Accent 2" w:semiHidden="0" w:uiPriority="68" w:unhideWhenUsed="0"/>
+    <w:lsdException w:name="Medium Grid 3 Accent 2" w:semiHidden="0" w:uiPriority="69" w:unhideWhenUsed="0"/>
+    <w:lsdException w:name="Dark List Accent 2" w:semiHidden="0" w:uiPriority="70" w:unhideWhenUsed="0"/>
+    <w:lsdException w:name="Colorful Shading Accent 2" w:semiHidden="0" w:uiPriority="71" w:unhideWhenUsed="0"/>
+    <w:lsdException w:name="Colorful List Accent 2" w:semiHidden="0" w:uiPriority="72" w:unhideWhenUsed="0"/>
+    <w:lsdException w:name="Colorful Grid Accent 2" w:semiHidden="0" w:uiPriority="73" w:unhideWhenUsed="0"/>
+    <w:lsdException w:name="Light Shading Accent 3" w:semiHidden="0" w:uiPriority="60" w:unhideWhenUsed="0"/>
+    <w:lsdException w:name="Light List Accent 3" w:semiHidden="0" w:uiPriority="61" w:unhideWhenUsed="0"/>
+    <w:lsdException w:name="Light Grid Accent 3" w:semiHidden="0" w:uiPriority="62" w:unhideWhenUsed="0"/>
+    <w:lsdException w:name="Medium Shading 1 Accent 3" w:semiHidden="0" w:uiPriority="63" w:unhideWhenUsed="0"/>
+    <w:lsdException w:name="Medium Shading 2 Accent 3" w:semiHidden="0" w:uiPriority="64" w:unhideWhenUsed="0"/>
+    <w:lsdException w:name="Medium List 1 Accent 3" w:semiHidden="0" w:uiPriority="65" w:unhideWhenUsed="0"/>
+    <w:lsdException w:name="Medium List 2 Accent 3" w:semiHidden="0" w:uiPriority="66" w:unhideWhenUsed="0"/>
+    <w:lsdException w:name="Medium Grid 1 Accent 3" w:semiHidden="0" w:uiPriority="67" w:unhideWhenUsed="0"/>
+    <w:lsdException w:name="Medium Grid 2 Accent 3" w:semiHidden="0" w:uiPriority="68" w:unhideWhenUsed="0"/>
+    <w:lsdException w:name="Medium Grid 3 Accent 3" w:semiHidden="0" w:uiPriority="69" w:unhideWhenUsed="0"/>
+    <w:lsdException w:name="Dark List Accent 3" w:semiHidden="0" w:uiPriority="70" w:unhideWhenUsed="0"/>
+    <w:lsdException w:name="Colorful Shading Accent 3" w:semiHidden="0" w:uiPriority="71" w:unhideWhenUsed="0"/>
+    <w:lsdException w:name="Colorful List Accent 3" w:semiHidden="0" w:uiPriority="72" w:unhideWhenUsed="0"/>
+    <w:lsdException w:name="Colorful Grid Accent 3" w:semiHidden="0" w:uiPriority="73" w:unhideWhenUsed="0"/>
+    <w:lsdException w:name="Light Shading Accent 4" w:semiHidden="0" w:uiPriority="60" w:unhideWhenUsed="0"/>
+    <w:lsdException w:name="Light List Accent 4" w:semiHidden="0" w:uiPriority="61" w:unhideWhenUsed="0"/>
+    <w:lsdException w:name="Light Grid Accent 4" w:semiHidden="0" w:uiPriority="62" w:unhideWhenUsed="0"/>
+    <w:lsdException w:name="Medium Shading 1 Accent 4" w:semiHidden="0" w:uiPriority="63" w:unhideWhenUsed="0"/>
+    <w:lsdException w:name="Medium Shading 2 Accent 4" w:semiHidden="0" w:uiPriority="64" w:unhideWhenUsed="0"/>
+    <w:lsdException w:name="Medium List 1 Accent 4" w:semiHidden="0" w:uiPriority="65" w:unhideWhenUsed="0"/>
+    <w:lsdException w:name="Medium List 2 Accent 4" w:semiHidden="0" w:uiPriority="66" w:unhideWhenUsed="0"/>
+    <w:lsdException w:name="Medium Grid 1 Accent 4" w:semiHidden="0" w:uiPriority="67" w:unhideWhenUsed="0"/>
+    <w:lsdException w:name="Medium Grid 2 Accent 4" w:semiHidden="0" w:uiPriority="68" w:unhideWhenUsed="0"/>
+    <w:lsdException w:name="Medium Grid 3 Accent 4" w:semiHidden="0" w:uiPriority="69" w:unhideWhenUsed="0"/>
+    <w:lsdException w:name="Dark List Accent 4" w:semiHidden="0" w:uiPriority="70" w:unhideWhenUsed="0"/>
+    <w:lsdException w:name="Colorful Shading Accent 4" w:semiHidden="0" w:uiPriority="71" w:unhideWhenUsed="0"/>
+    <w:lsdException w:name="Colorful List Accent 4" w:semiHidden="0" w:uiPriority="72" w:unhideWhenUsed="0"/>
+    <w:lsdException w:name="Colorful Grid Accent 4" w:semiHidden="0" w:uiPriority="73" w:unhideWhenUsed="0"/>
+    <w:lsdException w:name="Light Shading Accent 5" w:semiHidden="0" w:uiPriority="60" w:unhideWhenUsed="0"/>
+    <w:lsdException w:name="Light List Accent 5" w:semiHidden="0" w:uiPriority="61" w:unhideWhenUsed="0"/>
+    <w:lsdException w:name="Light Grid Accent 5" w:semiHidden="0" w:uiPriority="62" w:unhideWhenUsed="0"/>
+    <w:lsdException w:name="Medium Shading 1 Accent 5" w:semiHidden="0" w:uiPriority="63" w:unhideWhenUsed="0"/>
+    <w:lsdException w:name="Medium Shading 2 Accent 5" w:semiHidden="0" w:uiPriority="64" w:unhideWhenUsed="0"/>
+    <w:lsdException w:name="Medium List 1 Accent 5" w:semiHidden="0" w:uiPriority="65" w:unhideWhenUsed="0"/>
+    <w:lsdException w:name="Medium List 2 Accent 5" w:semiHidden="0" w:uiPriority="66" w:unhideWhenUsed="0"/>
+    <w:lsdException w:name="Medium Grid 1 Accent 5" w:semiHidden="0" w:uiPriority="67" w:unhideWhenUsed="0"/>
+    <w:lsdException w:name="Medium Grid 2 Accent 5" w:semiHidden="0" w:uiPriority="68" w:unhideWhenUsed="0"/>
+    <w:lsdException w:name="Medium Grid 3 Accent 5" w:semiHidden="0" w:uiPriority="69" w:unhideWhenUsed="0"/>
+    <w:lsdException w:name="Dark List Accent 5" w:semiHidden="0" w:uiPriority="70" w:unhideWhenUsed="0"/>
+    <w:lsdException w:name="Colorful Shading Accent 5" w:semiHidden="0" w:uiPriority="71" w:unhideWhenUsed="0"/>
+    <w:lsdException w:name="Colorful List Accent 5" w:semiHidden="0" w:uiPriority="72" w:unhideWhenUsed="0"/>
+    <w:lsdException w:name="Colorful Grid Accent 5" w:semiHidden="0" w:uiPriority="73" w:unhideWhenUsed="0"/>
+    <w:lsdException w:name="Light Shading Accent 6" w:semiHidden="0" w:uiPriority="60" w:unhideWhenUsed="0"/>
+    <w:lsdException w:name="Light List Accent 6" w:semiHidden="0" w:uiPriority="61" w:unhideWhenUsed="0"/>
+    <w:lsdException w:name="Light Grid Accent 6" w:semiHidden="0" w:uiPriority="62" w:unhideWhenUsed="0"/>
+    <w:lsdException w:name="Medium Shading 1 Accent 6" w:semiHidden="0" w:uiPriority="63" w:unhideWhenUsed="0"/>
+    <w:lsdException w:name="Medium Shading 2 Accent 6" w:semiHidden="0" w:uiPriority="64" w:unhideWhenUsed="0"/>
+    <w:lsdException w:name="Medium List 1 Accent 6" w:semiHidden="0" w:uiPriority="65" w:unhideWhenUsed="0"/>
+    <w:lsdException w:name="Medium List 2 Accent 6" w:semiHidden="0" w:uiPriority="66" w:unhideWhenUsed="0"/>
+    <w:lsdException w:name="Medium Grid 1 Accent 6" w:semiHidden="0" w:uiPriority="67" w:unhideWhenUsed="0"/>
+    <w:lsdException w:name="Medium Grid 2 Accent 6" w:semiHidden="0" w:uiPriority="68" w:unhideWhenUsed="0"/>
+    <w:lsdException w:name="Medium Grid 3 Accent 6" w:semiHidden="0" w:uiPriority="69" w:unhideWhenUsed="0"/>
+    <w:lsdException w:name="Dark List Accent 6" w:semiHidden="0" w:uiPriority="70" w:unhideWhenUsed="0"/>
+    <w:lsdException w:name="Colorful Shading Accent 6" w:semiHidden="0" w:uiPriority="71" w:unhideWhenUsed="0"/>
+    <w:lsdException w:name="Colorful List Accent 6" w:semiHidden="0" w:uiPriority="72" w:unhideWhenUsed="0"/>
+    <w:lsdException w:name="Colorful Grid Accent 6" w:semiHidden="0" w:uiPriority="73" w:unhideWhenUsed="0"/>
+    <w:lsdException w:name="Subtle Emphasis" w:semiHidden="0" w:uiPriority="19" w:unhideWhenUsed="0" w:qFormat="1"/>
+    <w:lsdException w:name="Intense Emphasis" w:semiHidden="0" w:uiPriority="21" w:unhideWhenUsed="0" w:qFormat="1"/>
+    <w:lsdException w:name="Subtle Reference" w:semiHidden="0" w:uiPriority="31" w:unhideWhenUsed="0" w:qFormat="1"/>
+    <w:lsdException w:name="Intense Reference" w:semiHidden="0" w:uiPriority="32" w:unhideWhenUsed="0" w:qFormat="1"/>
+    <w:lsdException w:name="Book Title" w:semiHidden="0" w:uiPriority="33" w:unhideWhenUsed="0" w:qFormat="1"/>
+    <w:lsdException w:name="Bibliography" w:uiPriority="37"/>
+    <w:lsdException w:name="TOC Heading" w:uiPriority="39" w:qFormat="1"/>
   </w:latentStyles>
   <w:style w:type="paragraph" w:default="1" w:styleId="Normal">
     <w:name w:val="Normal"/>
     <w:qFormat/>
+    <w:rsid w:val="009F4F78"/>
     <w:pPr>
       <w:suppressAutoHyphens/>
       <w:overflowPunct w:val="0"/>
@@ -4845,6 +4577,7 @@
     <w:basedOn w:val="Normal"/>
     <w:next w:val="Normal"/>
     <w:qFormat/>
+    <w:rsid w:val="009F4F78"/>
     <w:pPr>
       <w:keepNext/>
       <w:keepLines/>
@@ -4865,6 +4598,7 @@
     <w:basedOn w:val="Normal"/>
     <w:next w:val="Normal"/>
     <w:qFormat/>
+    <w:rsid w:val="009F4F78"/>
     <w:pPr>
       <w:keepNext/>
       <w:spacing w:before="240" w:after="60"/>
@@ -4884,6 +4618,7 @@
     <w:name w:val="heading 3"/>
     <w:basedOn w:val="Normal"/>
     <w:qFormat/>
+    <w:rsid w:val="009F4F78"/>
     <w:pPr>
       <w:suppressAutoHyphens w:val="0"/>
       <w:spacing w:before="280" w:after="280"/>
@@ -4908,6 +4643,7 @@
     <w:uiPriority w:val="99"/>
     <w:semiHidden/>
     <w:unhideWhenUsed/>
+    <w:qFormat/>
     <w:tblPr>
       <w:tblInd w:w="0" w:type="dxa"/>
       <w:tblCellMar>
@@ -4927,6 +4663,7 @@
   <w:style w:type="character" w:customStyle="1" w:styleId="WW8Num1z0">
     <w:name w:val="WW8Num1z0"/>
     <w:qFormat/>
+    <w:rsid w:val="009F4F78"/>
     <w:rPr>
       <w:rFonts w:ascii="Symbol" w:hAnsi="Symbol" w:cs="Symbol"/>
     </w:rPr>
@@ -4934,6 +4671,7 @@
   <w:style w:type="character" w:customStyle="1" w:styleId="WW8Num2z0">
     <w:name w:val="WW8Num2z0"/>
     <w:qFormat/>
+    <w:rsid w:val="009F4F78"/>
     <w:rPr>
       <w:rFonts w:ascii="Wingdings" w:hAnsi="Wingdings" w:cs="Wingdings"/>
     </w:rPr>
@@ -4941,6 +4679,7 @@
   <w:style w:type="character" w:customStyle="1" w:styleId="WW8Num3z0">
     <w:name w:val="WW8Num3z0"/>
     <w:qFormat/>
+    <w:rsid w:val="009F4F78"/>
     <w:rPr>
       <w:rFonts w:ascii="Arial" w:eastAsia="Times New Roman" w:hAnsi="Arial" w:cs="Arial"/>
     </w:rPr>
@@ -4948,6 +4687,7 @@
   <w:style w:type="character" w:customStyle="1" w:styleId="WW8Num4z0">
     <w:name w:val="WW8Num4z0"/>
     <w:qFormat/>
+    <w:rsid w:val="009F4F78"/>
     <w:rPr>
       <w:rFonts w:ascii="Arial" w:eastAsia="Times New Roman" w:hAnsi="Arial" w:cs="Arial"/>
     </w:rPr>
@@ -4955,6 +4695,7 @@
   <w:style w:type="character" w:customStyle="1" w:styleId="WW8Num5z0">
     <w:name w:val="WW8Num5z0"/>
     <w:qFormat/>
+    <w:rsid w:val="009F4F78"/>
     <w:rPr>
       <w:rFonts w:ascii="Symbol" w:hAnsi="Symbol" w:cs="Symbol"/>
     </w:rPr>
@@ -4962,6 +4703,7 @@
   <w:style w:type="character" w:customStyle="1" w:styleId="WW8Num5z1">
     <w:name w:val="WW8Num5z1"/>
     <w:qFormat/>
+    <w:rsid w:val="009F4F78"/>
     <w:rPr>
       <w:rFonts w:ascii="Courier New" w:hAnsi="Courier New" w:cs="Courier New"/>
     </w:rPr>
@@ -4969,6 +4711,7 @@
   <w:style w:type="character" w:customStyle="1" w:styleId="WW8Num5z2">
     <w:name w:val="WW8Num5z2"/>
     <w:qFormat/>
+    <w:rsid w:val="009F4F78"/>
     <w:rPr>
       <w:rFonts w:ascii="Wingdings" w:hAnsi="Wingdings" w:cs="Wingdings"/>
     </w:rPr>
@@ -4976,42 +4719,52 @@
   <w:style w:type="character" w:customStyle="1" w:styleId="WW8Num6z0">
     <w:name w:val="WW8Num6z0"/>
     <w:qFormat/>
+    <w:rsid w:val="009F4F78"/>
   </w:style>
   <w:style w:type="character" w:customStyle="1" w:styleId="WW8Num6z1">
     <w:name w:val="WW8Num6z1"/>
     <w:qFormat/>
+    <w:rsid w:val="009F4F78"/>
   </w:style>
   <w:style w:type="character" w:customStyle="1" w:styleId="WW8Num6z2">
     <w:name w:val="WW8Num6z2"/>
     <w:qFormat/>
+    <w:rsid w:val="009F4F78"/>
   </w:style>
   <w:style w:type="character" w:customStyle="1" w:styleId="WW8Num6z3">
     <w:name w:val="WW8Num6z3"/>
     <w:qFormat/>
+    <w:rsid w:val="009F4F78"/>
   </w:style>
   <w:style w:type="character" w:customStyle="1" w:styleId="WW8Num6z4">
     <w:name w:val="WW8Num6z4"/>
     <w:qFormat/>
+    <w:rsid w:val="009F4F78"/>
   </w:style>
   <w:style w:type="character" w:customStyle="1" w:styleId="WW8Num6z5">
     <w:name w:val="WW8Num6z5"/>
     <w:qFormat/>
+    <w:rsid w:val="009F4F78"/>
   </w:style>
   <w:style w:type="character" w:customStyle="1" w:styleId="WW8Num6z6">
     <w:name w:val="WW8Num6z6"/>
     <w:qFormat/>
+    <w:rsid w:val="009F4F78"/>
   </w:style>
   <w:style w:type="character" w:customStyle="1" w:styleId="WW8Num6z7">
     <w:name w:val="WW8Num6z7"/>
     <w:qFormat/>
+    <w:rsid w:val="009F4F78"/>
   </w:style>
   <w:style w:type="character" w:customStyle="1" w:styleId="WW8Num6z8">
     <w:name w:val="WW8Num6z8"/>
     <w:qFormat/>
+    <w:rsid w:val="009F4F78"/>
   </w:style>
   <w:style w:type="character" w:customStyle="1" w:styleId="Ttulo2Car">
     <w:name w:val="Título 2 Car"/>
     <w:qFormat/>
+    <w:rsid w:val="009F4F78"/>
     <w:rPr>
       <w:rFonts w:ascii="Cambria" w:hAnsi="Cambria" w:cs="Times New Roman"/>
       <w:b/>
@@ -5026,6 +4779,7 @@
   <w:style w:type="character" w:customStyle="1" w:styleId="Ttulo3Car">
     <w:name w:val="Título 3 Car"/>
     <w:qFormat/>
+    <w:rsid w:val="009F4F78"/>
     <w:rPr>
       <w:rFonts w:ascii="Times New Roman" w:hAnsi="Times New Roman" w:cs="Times New Roman"/>
       <w:b/>
@@ -5037,6 +4791,7 @@
   <w:style w:type="character" w:customStyle="1" w:styleId="EncabezadoCar">
     <w:name w:val="Encabezado Car"/>
     <w:qFormat/>
+    <w:rsid w:val="009F4F78"/>
     <w:rPr>
       <w:rFonts w:cs="Times New Roman"/>
     </w:rPr>
@@ -5044,12 +4799,14 @@
   <w:style w:type="character" w:customStyle="1" w:styleId="PiedepginaCar">
     <w:name w:val="Pie de página Car"/>
     <w:qFormat/>
+    <w:rsid w:val="009F4F78"/>
     <w:rPr>
       <w:rFonts w:cs="Times New Roman"/>
     </w:rPr>
   </w:style>
   <w:style w:type="character" w:customStyle="1" w:styleId="InternetLink">
     <w:name w:val="Internet Link"/>
+    <w:rsid w:val="009F4F78"/>
     <w:rPr>
       <w:rFonts w:cs="Times New Roman"/>
       <w:color w:val="0000FF"/>
@@ -5059,6 +4816,7 @@
   <w:style w:type="character" w:customStyle="1" w:styleId="TextonotapieCar">
     <w:name w:val="Texto nota pie Car"/>
     <w:qFormat/>
+    <w:rsid w:val="009F4F78"/>
     <w:rPr>
       <w:rFonts w:ascii="Times New Roman" w:hAnsi="Times New Roman" w:cs="Times New Roman"/>
       <w:sz w:val="20"/>
@@ -5069,6 +4827,7 @@
   <w:style w:type="character" w:customStyle="1" w:styleId="HTMLconformatoprevioCar">
     <w:name w:val="HTML con formato previo Car"/>
     <w:qFormat/>
+    <w:rsid w:val="009F4F78"/>
     <w:rPr>
       <w:rFonts w:ascii="Courier New" w:hAnsi="Courier New" w:cs="Courier New"/>
       <w:sz w:val="20"/>
@@ -5079,6 +4838,7 @@
   <w:style w:type="character" w:customStyle="1" w:styleId="Textoindependiente3Car">
     <w:name w:val="Texto independiente 3 Car"/>
     <w:qFormat/>
+    <w:rsid w:val="009F4F78"/>
     <w:rPr>
       <w:rFonts w:ascii="BDBKKA+ComicSansMS;Comic Sans M" w:hAnsi="BDBKKA+ComicSansMS;Comic Sans M" w:cs="Times New Roman"/>
       <w:sz w:val="24"/>
@@ -5088,6 +4848,7 @@
   <w:style w:type="character" w:customStyle="1" w:styleId="TextodegloboCar">
     <w:name w:val="Texto de globo Car"/>
     <w:qFormat/>
+    <w:rsid w:val="009F4F78"/>
     <w:rPr>
       <w:rFonts w:ascii="Tahoma" w:eastAsia="Times New Roman" w:hAnsi="Tahoma" w:cs="Tahoma"/>
       <w:sz w:val="16"/>
@@ -5097,6 +4858,7 @@
   <w:style w:type="character" w:customStyle="1" w:styleId="Ttulo1Car">
     <w:name w:val="Título 1 Car"/>
     <w:qFormat/>
+    <w:rsid w:val="009F4F78"/>
     <w:rPr>
       <w:rFonts w:ascii="Cambria" w:eastAsia="Times New Roman" w:hAnsi="Cambria" w:cs="Times New Roman"/>
       <w:b/>
@@ -5111,6 +4873,7 @@
     <w:basedOn w:val="Normal"/>
     <w:next w:val="Textoindependiente"/>
     <w:qFormat/>
+    <w:rsid w:val="009F4F78"/>
     <w:pPr>
       <w:keepNext/>
       <w:spacing w:before="240" w:after="120"/>
@@ -5124,6 +4887,7 @@
   <w:style w:type="paragraph" w:styleId="Textoindependiente">
     <w:name w:val="Body Text"/>
     <w:basedOn w:val="Normal"/>
+    <w:rsid w:val="009F4F78"/>
     <w:pPr>
       <w:spacing w:after="140" w:line="288" w:lineRule="auto"/>
     </w:pPr>
@@ -5131,14 +4895,16 @@
   <w:style w:type="paragraph" w:styleId="Lista">
     <w:name w:val="List"/>
     <w:basedOn w:val="Textoindependiente"/>
+    <w:rsid w:val="009F4F78"/>
     <w:rPr>
       <w:rFonts w:cs="FreeSans"/>
     </w:rPr>
   </w:style>
-  <w:style w:type="paragraph" w:styleId="Descripcin">
+  <w:style w:type="paragraph" w:styleId="Epgrafe">
     <w:name w:val="caption"/>
     <w:basedOn w:val="Normal"/>
     <w:qFormat/>
+    <w:rsid w:val="009F4F78"/>
     <w:pPr>
       <w:suppressLineNumbers/>
       <w:spacing w:before="120" w:after="120"/>
@@ -5155,6 +4921,7 @@
     <w:name w:val="Index"/>
     <w:basedOn w:val="Normal"/>
     <w:qFormat/>
+    <w:rsid w:val="009F4F78"/>
     <w:pPr>
       <w:suppressLineNumbers/>
     </w:pPr>
@@ -5165,15 +4932,18 @@
   <w:style w:type="paragraph" w:styleId="Encabezado">
     <w:name w:val="header"/>
     <w:basedOn w:val="Normal"/>
+    <w:rsid w:val="009F4F78"/>
   </w:style>
   <w:style w:type="paragraph" w:styleId="Piedepgina">
     <w:name w:val="footer"/>
     <w:basedOn w:val="Normal"/>
+    <w:rsid w:val="009F4F78"/>
   </w:style>
   <w:style w:type="paragraph" w:styleId="Prrafodelista">
     <w:name w:val="List Paragraph"/>
     <w:basedOn w:val="Normal"/>
     <w:qFormat/>
+    <w:rsid w:val="009F4F78"/>
     <w:pPr>
       <w:ind w:left="708"/>
     </w:pPr>
@@ -5185,11 +4955,13 @@
   <w:style w:type="paragraph" w:styleId="Textonotapie">
     <w:name w:val="footnote text"/>
     <w:basedOn w:val="Normal"/>
+    <w:rsid w:val="009F4F78"/>
   </w:style>
   <w:style w:type="paragraph" w:styleId="HTMLconformatoprevio">
     <w:name w:val="HTML Preformatted"/>
     <w:basedOn w:val="Normal"/>
     <w:qFormat/>
+    <w:rsid w:val="009F4F78"/>
     <w:rPr>
       <w:rFonts w:ascii="Courier New" w:hAnsi="Courier New" w:cs="Courier New"/>
       <w:lang w:val="es-ES"/>
@@ -5199,6 +4971,7 @@
     <w:name w:val="pie"/>
     <w:basedOn w:val="Normal"/>
     <w:qFormat/>
+    <w:rsid w:val="009F4F78"/>
     <w:pPr>
       <w:suppressAutoHyphens w:val="0"/>
       <w:spacing w:before="280" w:after="280"/>
@@ -5213,6 +4986,7 @@
     <w:name w:val="Normal (Web)"/>
     <w:basedOn w:val="Normal"/>
     <w:qFormat/>
+    <w:rsid w:val="009F4F78"/>
     <w:pPr>
       <w:suppressAutoHyphens w:val="0"/>
       <w:spacing w:before="280" w:after="280"/>
@@ -5227,6 +5001,7 @@
     <w:name w:val="firma"/>
     <w:basedOn w:val="Normal"/>
     <w:qFormat/>
+    <w:rsid w:val="009F4F78"/>
     <w:pPr>
       <w:suppressAutoHyphens w:val="0"/>
       <w:spacing w:before="280" w:after="280"/>
@@ -5240,6 +5015,7 @@
   <w:style w:type="paragraph" w:customStyle="1" w:styleId="Default">
     <w:name w:val="Default"/>
     <w:qFormat/>
+    <w:rsid w:val="009F4F78"/>
     <w:pPr>
       <w:suppressAutoHyphens/>
       <w:overflowPunct w:val="0"/>
@@ -5255,6 +5031,7 @@
     <w:basedOn w:val="Default"/>
     <w:next w:val="Default"/>
     <w:qFormat/>
+    <w:rsid w:val="009F4F78"/>
     <w:pPr>
       <w:widowControl w:val="0"/>
     </w:pPr>
@@ -5266,6 +5043,7 @@
     <w:name w:val="Balloon Text"/>
     <w:basedOn w:val="Normal"/>
     <w:qFormat/>
+    <w:rsid w:val="009F4F78"/>
     <w:rPr>
       <w:rFonts w:ascii="Tahoma" w:hAnsi="Tahoma" w:cs="Tahoma"/>
       <w:sz w:val="16"/>
@@ -5277,6 +5055,7 @@
     <w:basedOn w:val="Normal"/>
     <w:next w:val="Normal"/>
     <w:qFormat/>
+    <w:rsid w:val="009F4F78"/>
     <w:pPr>
       <w:widowControl w:val="0"/>
       <w:spacing w:before="86" w:after="86" w:line="480" w:lineRule="auto"/>
@@ -5290,6 +5069,7 @@
   <w:style w:type="paragraph" w:customStyle="1" w:styleId="Estilo">
     <w:name w:val="Estilo"/>
     <w:qFormat/>
+    <w:rsid w:val="009F4F78"/>
     <w:pPr>
       <w:widowControl w:val="0"/>
       <w:suppressAutoHyphens/>
@@ -5304,26 +5084,32 @@
   <w:style w:type="numbering" w:customStyle="1" w:styleId="WW8Num1">
     <w:name w:val="WW8Num1"/>
     <w:qFormat/>
+    <w:rsid w:val="009F4F78"/>
   </w:style>
   <w:style w:type="numbering" w:customStyle="1" w:styleId="WW8Num2">
     <w:name w:val="WW8Num2"/>
     <w:qFormat/>
+    <w:rsid w:val="009F4F78"/>
   </w:style>
   <w:style w:type="numbering" w:customStyle="1" w:styleId="WW8Num3">
     <w:name w:val="WW8Num3"/>
     <w:qFormat/>
+    <w:rsid w:val="009F4F78"/>
   </w:style>
   <w:style w:type="numbering" w:customStyle="1" w:styleId="WW8Num4">
     <w:name w:val="WW8Num4"/>
     <w:qFormat/>
+    <w:rsid w:val="009F4F78"/>
   </w:style>
   <w:style w:type="numbering" w:customStyle="1" w:styleId="WW8Num5">
     <w:name w:val="WW8Num5"/>
     <w:qFormat/>
+    <w:rsid w:val="009F4F78"/>
   </w:style>
   <w:style w:type="numbering" w:customStyle="1" w:styleId="WW8Num6">
     <w:name w:val="WW8Num6"/>
     <w:qFormat/>
+    <w:rsid w:val="009F4F78"/>
   </w:style>
   <w:style w:type="character" w:styleId="Hipervnculo">
     <w:name w:val="Hyperlink"/>
@@ -5336,7 +5122,7 @@
       <w:u w:val="single"/>
     </w:rPr>
   </w:style>
-  <w:style w:type="character" w:styleId="Mencionar">
+  <w:style w:type="character" w:customStyle="1" w:styleId="Mention">
     <w:name w:val="Mention"/>
     <w:basedOn w:val="Fuentedeprrafopredeter"/>
     <w:uiPriority w:val="99"/>
@@ -5399,7 +5185,7 @@
     </a:clrScheme>
     <a:fontScheme name="Office">
       <a:majorFont>
-        <a:latin typeface="Calibri Light" panose="020F0302020204030204"/>
+        <a:latin typeface="Calibri Light"/>
         <a:ea typeface=""/>
         <a:cs typeface=""/>
         <a:font script="Jpan" typeface="游ゴシック Light"/>
@@ -5451,7 +5237,7 @@
         <a:font script="Tfng" typeface="Ebrima"/>
       </a:majorFont>
       <a:minorFont>
-        <a:latin typeface="Calibri" panose="020F0502020204030204"/>
+        <a:latin typeface="Calibri"/>
         <a:ea typeface=""/>
         <a:cs typeface=""/>
         <a:font script="Jpan" typeface="游明朝"/>
@@ -5645,7 +5431,7 @@
   <a:extraClrSchemeLst/>
   <a:extLst>
     <a:ext uri="{05A4C25C-085E-4340-85A3-A5531E510DB2}">
-      <thm15:themeFamily xmlns:thm15="http://schemas.microsoft.com/office/thememl/2012/main" name="Office Theme" id="{62F939B6-93AF-4DB8-9C6B-D6C7DFDC589F}" vid="{4A3C46E8-61CC-4603-A589-7422A47A8E4A}"/>
+      <thm15:themeFamily xmlns:thm15="http://schemas.microsoft.com/office/thememl/2012/main" xmlns="" name="Office Theme" id="{62F939B6-93AF-4DB8-9C6B-D6C7DFDC589F}" vid="{4A3C46E8-61CC-4603-A589-7422A47A8E4A}"/>
     </a:ext>
   </a:extLst>
 </a:theme>

</xml_diff>